<commit_message>
Now parsed data goes to the GSheet
</commit_message>
<xml_diff>
--- a/CourseProgram/disc_template.docx
+++ b/CourseProgram/disc_template.docx
@@ -1309,33 +1309,26 @@
     </w:p>
     <w:p>
       <w:pPr>
-        <w:ind w:firstLine="708"/>
-        <w:jc w:val="both"/>
+        <w:pStyle w:val="a6"/>
+        <w:numPr>
+          <w:ilvl w:val="0"/>
+          <w:numId w:val="2"/>
+        </w:numPr>
+        <w:rPr>
+          <w:spacing w:val="-5"/>
+        </w:rPr>
+      </w:pPr>
+      <w:r>
         <w:rPr>
           <w:b/>
-        </w:rPr>
-      </w:pPr>
-    </w:p>
-    <w:p>
-      <w:pPr>
-        <w:ind w:firstLine="360"/>
-        <w:rPr>
-          <w:spacing w:val="-5"/>
-        </w:rPr>
-      </w:pPr>
+          <w:lang w:val="en-US"/>
+        </w:rPr>
+        <w:t xml:space="preserve"> </w:t>
+      </w:r>
       <w:r>
         <w:rPr>
           <w:b/>
         </w:rPr>
-        <w:t>1.2.</w:t>
-      </w:r>
-      <w:r>
-        <w:t xml:space="preserve"> </w:t>
-      </w:r>
-      <w:r>
-        <w:rPr>
-          <w:b/>
-        </w:rPr>
         <w:t>Язык реализации программы</w:t>
       </w:r>
       <w:r>
@@ -1348,8 +1341,16 @@
     <w:p>
       <w:pPr>
         <w:pStyle w:val="20"/>
-        <w:ind w:left="360"/>
-        <w:rPr>
+        <w:numPr>
+          <w:ilvl w:val="0"/>
+          <w:numId w:val="2"/>
+        </w:numPr>
+        <w:rPr>
+          <w:rFonts w:ascii="Times New Roman" w:hAnsi="Times New Roman" w:cs="Times New Roman"/>
+          <w:b w:val="0"/>
+          <w:i w:val="0"/>
+          <w:sz w:val="24"/>
+          <w:szCs w:val="24"/>
           <w:shd w:val="clear" w:color="auto" w:fill="00FF00"/>
         </w:rPr>
       </w:pPr>
@@ -1361,7 +1362,7 @@
           <w:sz w:val="24"/>
           <w:lang w:val="ru-RU"/>
         </w:rPr>
-        <w:t xml:space="preserve">1.3. Планируемые </w:t>
+        <w:t xml:space="preserve"> </w:t>
       </w:r>
       <w:r>
         <w:rPr>
@@ -1369,8 +1370,9 @@
           <w:i w:val="0"/>
           <w:iCs/>
           <w:sz w:val="24"/>
-        </w:rPr>
-        <w:t>результат</w:t>
+          <w:lang w:val="ru-RU"/>
+        </w:rPr>
+        <w:t xml:space="preserve">Планируемые </w:t>
       </w:r>
       <w:r>
         <w:rPr>
@@ -1378,9 +1380,8 @@
           <w:i w:val="0"/>
           <w:iCs/>
           <w:sz w:val="24"/>
-          <w:lang w:val="ru-RU"/>
-        </w:rPr>
-        <w:t>ы</w:t>
+        </w:rPr>
+        <w:t>результат</w:t>
       </w:r>
       <w:r>
         <w:rPr>
@@ -1388,8 +1389,9 @@
           <w:i w:val="0"/>
           <w:iCs/>
           <w:sz w:val="24"/>
-        </w:rPr>
-        <w:t xml:space="preserve"> </w:t>
+          <w:lang w:val="ru-RU"/>
+        </w:rPr>
+        <w:t>ы</w:t>
       </w:r>
       <w:r>
         <w:rPr>
@@ -1397,9 +1399,8 @@
           <w:i w:val="0"/>
           <w:iCs/>
           <w:sz w:val="24"/>
-          <w:lang w:val="ru-RU"/>
-        </w:rPr>
-        <w:t>обучения по дисциплине</w:t>
+        </w:rPr>
+        <w:t xml:space="preserve"> </w:t>
       </w:r>
       <w:r>
         <w:rPr>
@@ -1407,8 +1408,9 @@
           <w:i w:val="0"/>
           <w:iCs/>
           <w:sz w:val="24"/>
-        </w:rPr>
-        <w:t xml:space="preserve"> </w:t>
+          <w:lang w:val="ru-RU"/>
+        </w:rPr>
+        <w:t>обучения по дисциплине</w:t>
       </w:r>
       <w:r>
         <w:rPr>
@@ -1416,38 +1418,65 @@
           <w:i w:val="0"/>
           <w:iCs/>
           <w:sz w:val="24"/>
+        </w:rPr>
+        <w:t xml:space="preserve"> </w:t>
+      </w:r>
+      <w:r>
+        <w:rPr>
+          <w:rFonts w:ascii="Times New Roman" w:hAnsi="Times New Roman" w:cs="Times New Roman"/>
+          <w:i w:val="0"/>
+          <w:iCs/>
+          <w:sz w:val="24"/>
           <w:lang w:val="ru-RU"/>
         </w:rPr>
         <w:t xml:space="preserve"> </w:t>
       </w:r>
-    </w:p>
-    <w:p>
-      <w:pPr>
-        <w:ind w:firstLine="709"/>
-        <w:jc w:val="both"/>
-        <w:rPr>
+      <w:r>
+        <w:rPr>
+          <w:rFonts w:ascii="Times New Roman" w:hAnsi="Times New Roman" w:cs="Times New Roman"/>
+          <w:i w:val="0"/>
+          <w:iCs/>
+          <w:sz w:val="24"/>
+          <w:lang w:val="ru-RU"/>
+        </w:rPr>
+        <w:t xml:space="preserve">                             </w:t>
+      </w:r>
+      <w:r>
+        <w:rPr>
+          <w:rFonts w:ascii="Times New Roman" w:hAnsi="Times New Roman" w:cs="Times New Roman"/>
+          <w:b w:val="0"/>
+          <w:i w:val="0"/>
           <w:spacing w:val="-5"/>
-        </w:rPr>
-      </w:pPr>
-      <w:r>
-        <w:rPr>
-          <w:spacing w:val="-5"/>
+          <w:sz w:val="24"/>
+          <w:szCs w:val="24"/>
         </w:rPr>
         <w:t>Результатом обучения в рамках дисциплины</w:t>
       </w:r>
       <w:r>
         <w:rPr>
+          <w:rFonts w:ascii="Times New Roman" w:hAnsi="Times New Roman" w:cs="Times New Roman"/>
+          <w:b w:val="0"/>
+          <w:i w:val="0"/>
           <w:color w:val="FF0000"/>
           <w:spacing w:val="-5"/>
+          <w:sz w:val="24"/>
+          <w:szCs w:val="24"/>
         </w:rPr>
         <w:t xml:space="preserve"> </w:t>
       </w:r>
       <w:r>
         <w:rPr>
+          <w:rFonts w:ascii="Times New Roman" w:hAnsi="Times New Roman" w:cs="Times New Roman"/>
+          <w:b w:val="0"/>
+          <w:i w:val="0"/>
           <w:spacing w:val="-5"/>
+          <w:sz w:val="24"/>
+          <w:szCs w:val="24"/>
         </w:rPr>
         <w:t>является формирование у студента следующих компетенций:</w:t>
       </w:r>
+      <w:bookmarkStart w:id="0" w:name="_GoBack"/>
+      <w:bookmarkEnd w:id="0"/>
     </w:p>
     <w:p>
       <w:pPr>
@@ -3278,8 +3307,6 @@
           <w:lang w:val="ru-RU"/>
         </w:rPr>
       </w:pPr>
-      <w:bookmarkStart w:id="0" w:name="_GoBack"/>
-      <w:bookmarkEnd w:id="0"/>
     </w:p>
     <w:p>
       <w:pPr>
@@ -12397,7 +12424,6 @@
     <w:nsid w:val="00000008"/>
     <w:multiLevelType w:val="singleLevel"/>
     <w:tmpl w:val="00000008"/>
-    <w:name w:val="WW8Num18"/>
     <w:lvl w:ilvl="0">
       <w:start w:val="1"/>
       <w:numFmt w:val="decimal"/>
@@ -12686,6 +12712,92 @@
     </w:lvl>
   </w:abstractNum>
   <w:abstractNum w:abstractNumId="5">
+    <w:nsid w:val="14ED01F4"/>
+    <w:multiLevelType w:val="hybridMultilevel"/>
+    <w:tmpl w:val="1CFAE4A6"/>
+    <w:lvl w:ilvl="0" w:tplc="0419000F">
+      <w:start w:val="1"/>
+      <w:numFmt w:val="decimal"/>
+      <w:lvlText w:val="%1."/>
+      <w:lvlJc w:val="left"/>
+      <w:pPr>
+        <w:ind w:left="1080" w:hanging="360"/>
+      </w:pPr>
+    </w:lvl>
+    <w:lvl w:ilvl="1" w:tplc="04190019" w:tentative="1">
+      <w:start w:val="1"/>
+      <w:numFmt w:val="lowerLetter"/>
+      <w:lvlText w:val="%2."/>
+      <w:lvlJc w:val="left"/>
+      <w:pPr>
+        <w:ind w:left="1800" w:hanging="360"/>
+      </w:pPr>
+    </w:lvl>
+    <w:lvl w:ilvl="2" w:tplc="0419001B" w:tentative="1">
+      <w:start w:val="1"/>
+      <w:numFmt w:val="lowerRoman"/>
+      <w:lvlText w:val="%3."/>
+      <w:lvlJc w:val="right"/>
+      <w:pPr>
+        <w:ind w:left="2520" w:hanging="180"/>
+      </w:pPr>
+    </w:lvl>
+    <w:lvl w:ilvl="3" w:tplc="0419000F" w:tentative="1">
+      <w:start w:val="1"/>
+      <w:numFmt w:val="decimal"/>
+      <w:lvlText w:val="%4."/>
+      <w:lvlJc w:val="left"/>
+      <w:pPr>
+        <w:ind w:left="3240" w:hanging="360"/>
+      </w:pPr>
+    </w:lvl>
+    <w:lvl w:ilvl="4" w:tplc="04190019" w:tentative="1">
+      <w:start w:val="1"/>
+      <w:numFmt w:val="lowerLetter"/>
+      <w:lvlText w:val="%5."/>
+      <w:lvlJc w:val="left"/>
+      <w:pPr>
+        <w:ind w:left="3960" w:hanging="360"/>
+      </w:pPr>
+    </w:lvl>
+    <w:lvl w:ilvl="5" w:tplc="0419001B" w:tentative="1">
+      <w:start w:val="1"/>
+      <w:numFmt w:val="lowerRoman"/>
+      <w:lvlText w:val="%6."/>
+      <w:lvlJc w:val="right"/>
+      <w:pPr>
+        <w:ind w:left="4680" w:hanging="180"/>
+      </w:pPr>
+    </w:lvl>
+    <w:lvl w:ilvl="6" w:tplc="0419000F" w:tentative="1">
+      <w:start w:val="1"/>
+      <w:numFmt w:val="decimal"/>
+      <w:lvlText w:val="%7."/>
+      <w:lvlJc w:val="left"/>
+      <w:pPr>
+        <w:ind w:left="5400" w:hanging="360"/>
+      </w:pPr>
+    </w:lvl>
+    <w:lvl w:ilvl="7" w:tplc="04190019" w:tentative="1">
+      <w:start w:val="1"/>
+      <w:numFmt w:val="lowerLetter"/>
+      <w:lvlText w:val="%8."/>
+      <w:lvlJc w:val="left"/>
+      <w:pPr>
+        <w:ind w:left="6120" w:hanging="360"/>
+      </w:pPr>
+    </w:lvl>
+    <w:lvl w:ilvl="8" w:tplc="0419001B" w:tentative="1">
+      <w:start w:val="1"/>
+      <w:numFmt w:val="lowerRoman"/>
+      <w:lvlText w:val="%9."/>
+      <w:lvlJc w:val="right"/>
+      <w:pPr>
+        <w:ind w:left="6840" w:hanging="180"/>
+      </w:pPr>
+    </w:lvl>
+  </w:abstractNum>
+  <w:abstractNum w:abstractNumId="6">
     <w:nsid w:val="1DDB0422"/>
     <w:multiLevelType w:val="hybridMultilevel"/>
     <w:tmpl w:val="0D026AD0"/>
@@ -12788,7 +12900,7 @@
       </w:pPr>
     </w:lvl>
   </w:abstractNum>
-  <w:abstractNum w:abstractNumId="6">
+  <w:abstractNum w:abstractNumId="7">
     <w:nsid w:val="264C7C09"/>
     <w:multiLevelType w:val="hybridMultilevel"/>
     <w:tmpl w:val="87CCFF68"/>
@@ -12874,7 +12986,7 @@
       </w:pPr>
     </w:lvl>
   </w:abstractNum>
-  <w:abstractNum w:abstractNumId="7">
+  <w:abstractNum w:abstractNumId="8">
     <w:nsid w:val="26FF2BFE"/>
     <w:multiLevelType w:val="hybridMultilevel"/>
     <w:tmpl w:val="C152E780"/>
@@ -12960,7 +13072,7 @@
       </w:pPr>
     </w:lvl>
   </w:abstractNum>
-  <w:abstractNum w:abstractNumId="8">
+  <w:abstractNum w:abstractNumId="9">
     <w:nsid w:val="31891474"/>
     <w:multiLevelType w:val="hybridMultilevel"/>
     <w:tmpl w:val="D5746B2A"/>
@@ -13046,7 +13158,7 @@
       </w:pPr>
     </w:lvl>
   </w:abstractNum>
-  <w:abstractNum w:abstractNumId="9">
+  <w:abstractNum w:abstractNumId="10">
     <w:nsid w:val="35F83985"/>
     <w:multiLevelType w:val="multilevel"/>
     <w:tmpl w:val="0419001F"/>
@@ -13132,7 +13244,7 @@
       </w:pPr>
     </w:lvl>
   </w:abstractNum>
-  <w:abstractNum w:abstractNumId="10">
+  <w:abstractNum w:abstractNumId="11">
     <w:nsid w:val="37823F7F"/>
     <w:multiLevelType w:val="multilevel"/>
     <w:tmpl w:val="0419001F"/>
@@ -13218,7 +13330,7 @@
       </w:pPr>
     </w:lvl>
   </w:abstractNum>
-  <w:abstractNum w:abstractNumId="11">
+  <w:abstractNum w:abstractNumId="12">
     <w:nsid w:val="4AA27E88"/>
     <w:multiLevelType w:val="hybridMultilevel"/>
     <w:tmpl w:val="EE90BECC"/>
@@ -13304,7 +13416,7 @@
       </w:pPr>
     </w:lvl>
   </w:abstractNum>
-  <w:abstractNum w:abstractNumId="12">
+  <w:abstractNum w:abstractNumId="13">
     <w:nsid w:val="4ABF51FA"/>
     <w:multiLevelType w:val="hybridMultilevel"/>
     <w:tmpl w:val="5F8ACAA8"/>
@@ -13390,7 +13502,7 @@
       </w:pPr>
     </w:lvl>
   </w:abstractNum>
-  <w:abstractNum w:abstractNumId="13">
+  <w:abstractNum w:abstractNumId="14">
     <w:nsid w:val="5FAB75D1"/>
     <w:multiLevelType w:val="multilevel"/>
     <w:tmpl w:val="76F41046"/>
@@ -13534,7 +13646,7 @@
       </w:rPr>
     </w:lvl>
   </w:abstractNum>
-  <w:abstractNum w:abstractNumId="14">
+  <w:abstractNum w:abstractNumId="15">
     <w:nsid w:val="61CF1BE4"/>
     <w:multiLevelType w:val="hybridMultilevel"/>
     <w:tmpl w:val="7AA2F3F8"/>
@@ -13620,7 +13732,7 @@
       </w:pPr>
     </w:lvl>
   </w:abstractNum>
-  <w:abstractNum w:abstractNumId="15">
+  <w:abstractNum w:abstractNumId="16">
     <w:nsid w:val="6FE737E9"/>
     <w:multiLevelType w:val="multilevel"/>
     <w:tmpl w:val="C3FAC10C"/>
@@ -13772,7 +13884,7 @@
       </w:rPr>
     </w:lvl>
   </w:abstractNum>
-  <w:abstractNum w:abstractNumId="16">
+  <w:abstractNum w:abstractNumId="17">
     <w:nsid w:val="7B232E06"/>
     <w:multiLevelType w:val="multilevel"/>
     <w:tmpl w:val="3CCE3508"/>
@@ -13905,13 +14017,13 @@
     <w:abstractNumId w:val="2"/>
   </w:num>
   <w:num w:numId="3">
-    <w:abstractNumId w:val="5"/>
+    <w:abstractNumId w:val="6"/>
   </w:num>
   <w:num w:numId="4">
-    <w:abstractNumId w:val="15"/>
+    <w:abstractNumId w:val="16"/>
   </w:num>
   <w:num w:numId="5">
-    <w:abstractNumId w:val="13"/>
+    <w:abstractNumId w:val="14"/>
   </w:num>
   <w:num w:numId="6">
     <w:abstractNumId w:val="0"/>
@@ -13923,31 +14035,34 @@
     <w:abstractNumId w:val="4"/>
   </w:num>
   <w:num w:numId="9">
-    <w:abstractNumId w:val="16"/>
+    <w:abstractNumId w:val="17"/>
   </w:num>
   <w:num w:numId="10">
+    <w:abstractNumId w:val="12"/>
+  </w:num>
+  <w:num w:numId="11">
+    <w:abstractNumId w:val="8"/>
+  </w:num>
+  <w:num w:numId="12">
+    <w:abstractNumId w:val="7"/>
+  </w:num>
+  <w:num w:numId="13">
+    <w:abstractNumId w:val="15"/>
+  </w:num>
+  <w:num w:numId="14">
+    <w:abstractNumId w:val="13"/>
+  </w:num>
+  <w:num w:numId="15">
+    <w:abstractNumId w:val="9"/>
+  </w:num>
+  <w:num w:numId="16">
     <w:abstractNumId w:val="11"/>
   </w:num>
-  <w:num w:numId="11">
-    <w:abstractNumId w:val="7"/>
-  </w:num>
-  <w:num w:numId="12">
-    <w:abstractNumId w:val="6"/>
-  </w:num>
-  <w:num w:numId="13">
-    <w:abstractNumId w:val="14"/>
-  </w:num>
-  <w:num w:numId="14">
-    <w:abstractNumId w:val="12"/>
-  </w:num>
-  <w:num w:numId="15">
-    <w:abstractNumId w:val="8"/>
-  </w:num>
-  <w:num w:numId="16">
+  <w:num w:numId="17">
     <w:abstractNumId w:val="10"/>
   </w:num>
-  <w:num w:numId="17">
-    <w:abstractNumId w:val="9"/>
+  <w:num w:numId="18">
+    <w:abstractNumId w:val="5"/>
   </w:num>
 </w:numbering>
 </file>

</xml_diff>

<commit_message>
Preparing for multi-disc courses Fixes
</commit_message>
<xml_diff>
--- a/CourseProgram/disc_template.docx
+++ b/CourseProgram/disc_template.docx
@@ -154,7 +154,7 @@
           <w:spacing w:val="-17"/>
           <w:lang w:val="en-US"/>
         </w:rPr>
-        <w:t>DISC</w:t>
+        <w:t>D</w:t>
       </w:r>
       <w:r>
         <w:rPr>
@@ -296,7 +296,15 @@
               <w:rPr>
                 <w:lang w:val="en-US"/>
               </w:rPr>
-              <w:t>&lt;MODULE_NAME&gt;</w:t>
+              <w:t>&lt;M</w:t>
+            </w:r>
+            <w:bookmarkStart w:id="0" w:name="_GoBack"/>
+            <w:bookmarkEnd w:id="0"/>
+            <w:r>
+              <w:rPr>
+                <w:lang w:val="en-US"/>
+              </w:rPr>
+              <w:t>_NAME&gt;</w:t>
             </w:r>
           </w:p>
         </w:tc>
@@ -1238,7 +1246,7 @@
           <w:szCs w:val="24"/>
           <w:lang w:val="en-US"/>
         </w:rPr>
-        <w:t>DISC</w:t>
+        <w:t>D</w:t>
       </w:r>
       <w:r>
         <w:rPr>
@@ -7218,8 +7226,6 @@
                 <w:highlight w:val="yellow"/>
               </w:rPr>
             </w:pPr>
-            <w:bookmarkStart w:id="0" w:name="_GoBack"/>
-            <w:bookmarkEnd w:id="0"/>
           </w:p>
         </w:tc>
         <w:tc>
@@ -10275,7 +10281,7 @@
                 <w:szCs w:val="20"/>
                 <w:lang w:val="en-US"/>
               </w:rPr>
-              <w:t>TEST</w:t>
+              <w:t>D</w:t>
             </w:r>
             <w:r>
               <w:rPr>
@@ -10292,7 +10298,7 @@
                 <w:szCs w:val="20"/>
                 <w:lang w:val="en-US"/>
               </w:rPr>
-              <w:t>TYPE</w:t>
+              <w:t>TEST</w:t>
             </w:r>
             <w:r>
               <w:rPr>

</xml_diff>

<commit_message>
More tables filled Handler does not paste info bug fixed
</commit_message>
<xml_diff>
--- a/CourseProgram/disc_template.docx
+++ b/CourseProgram/disc_template.docx
@@ -296,15 +296,7 @@
               <w:rPr>
                 <w:lang w:val="en-US"/>
               </w:rPr>
-              <w:t>&lt;M</w:t>
-            </w:r>
-            <w:bookmarkStart w:id="0" w:name="_GoBack"/>
-            <w:bookmarkEnd w:id="0"/>
-            <w:r>
-              <w:rPr>
-                <w:lang w:val="en-US"/>
-              </w:rPr>
-              <w:t>_NAME&gt;</w:t>
+              <w:t>&lt;M_NAME&gt;</w:t>
             </w:r>
           </w:p>
         </w:tc>
@@ -3445,7 +3437,7 @@
     <w:tbl>
       <w:tblPr>
         <w:tblpPr w:leftFromText="180" w:rightFromText="180" w:vertAnchor="page" w:horzAnchor="margin" w:tblpY="1756"/>
-        <w:tblW w:w="5071" w:type="pct"/>
+        <w:tblW w:w="5102" w:type="pct"/>
         <w:tblBorders>
           <w:top w:val="single" w:sz="4" w:space="0" w:color="auto"/>
           <w:left w:val="single" w:sz="4" w:space="0" w:color="auto"/>
@@ -3458,39 +3450,38 @@
         <w:tblLook w:val="00A0" w:firstRow="1" w:lastRow="0" w:firstColumn="1" w:lastColumn="0" w:noHBand="0" w:noVBand="0"/>
       </w:tblPr>
       <w:tblGrid>
-        <w:gridCol w:w="305"/>
-        <w:gridCol w:w="8"/>
-        <w:gridCol w:w="2596"/>
-        <w:gridCol w:w="474"/>
-        <w:gridCol w:w="405"/>
-        <w:gridCol w:w="402"/>
-        <w:gridCol w:w="420"/>
-        <w:gridCol w:w="240"/>
-        <w:gridCol w:w="366"/>
-        <w:gridCol w:w="366"/>
-        <w:gridCol w:w="378"/>
-        <w:gridCol w:w="285"/>
-        <w:gridCol w:w="378"/>
-        <w:gridCol w:w="462"/>
-        <w:gridCol w:w="393"/>
-        <w:gridCol w:w="405"/>
-        <w:gridCol w:w="339"/>
-        <w:gridCol w:w="339"/>
-        <w:gridCol w:w="324"/>
-        <w:gridCol w:w="363"/>
-        <w:gridCol w:w="366"/>
-        <w:gridCol w:w="378"/>
-        <w:gridCol w:w="339"/>
-        <w:gridCol w:w="393"/>
-        <w:gridCol w:w="402"/>
+        <w:gridCol w:w="309"/>
+        <w:gridCol w:w="2599"/>
+        <w:gridCol w:w="511"/>
+        <w:gridCol w:w="404"/>
+        <w:gridCol w:w="401"/>
+        <w:gridCol w:w="419"/>
+        <w:gridCol w:w="241"/>
+        <w:gridCol w:w="498"/>
+        <w:gridCol w:w="398"/>
+        <w:gridCol w:w="290"/>
+        <w:gridCol w:w="428"/>
+        <w:gridCol w:w="428"/>
+        <w:gridCol w:w="287"/>
+        <w:gridCol w:w="444"/>
+        <w:gridCol w:w="428"/>
+        <w:gridCol w:w="263"/>
+        <w:gridCol w:w="338"/>
+        <w:gridCol w:w="323"/>
+        <w:gridCol w:w="477"/>
+        <w:gridCol w:w="428"/>
+        <w:gridCol w:w="287"/>
+        <w:gridCol w:w="250"/>
+        <w:gridCol w:w="392"/>
+        <w:gridCol w:w="407"/>
         <w:gridCol w:w="513"/>
-        <w:gridCol w:w="240"/>
-        <w:gridCol w:w="219"/>
-        <w:gridCol w:w="438"/>
+        <w:gridCol w:w="208"/>
+        <w:gridCol w:w="250"/>
+        <w:gridCol w:w="450"/>
         <w:gridCol w:w="594"/>
-        <w:gridCol w:w="636"/>
-        <w:gridCol w:w="675"/>
-        <w:gridCol w:w="555"/>
+        <w:gridCol w:w="637"/>
+        <w:gridCol w:w="676"/>
+        <w:gridCol w:w="510"/>
       </w:tblGrid>
       <w:tr>
         <w:trPr>
@@ -3498,8 +3489,8 @@
         </w:trPr>
         <w:tc>
           <w:tcPr>
-            <w:tcW w:w="3961" w:type="pct"/>
-            <w:gridSpan w:val="27"/>
+            <w:tcW w:w="3967" w:type="pct"/>
+            <w:gridSpan w:val="26"/>
             <w:tcBorders>
               <w:top w:val="nil"/>
               <w:left w:val="nil"/>
@@ -3541,7 +3532,7 @@
         </w:tc>
         <w:tc>
           <w:tcPr>
-            <w:tcW w:w="1039" w:type="pct"/>
+            <w:tcW w:w="1033" w:type="pct"/>
             <w:gridSpan w:val="6"/>
             <w:tcBorders>
               <w:top w:val="nil"/>
@@ -3697,8 +3688,8 @@
         </w:trPr>
         <w:tc>
           <w:tcPr>
-            <w:tcW w:w="1129" w:type="pct"/>
-            <w:gridSpan w:val="4"/>
+            <w:tcW w:w="1132" w:type="pct"/>
+            <w:gridSpan w:val="3"/>
             <w:tcBorders>
               <w:top w:val="single" w:sz="4" w:space="0" w:color="auto"/>
             </w:tcBorders>
@@ -3730,7 +3721,7 @@
         </w:tc>
         <w:tc>
           <w:tcPr>
-            <w:tcW w:w="489" w:type="pct"/>
+            <w:tcW w:w="485" w:type="pct"/>
             <w:gridSpan w:val="4"/>
             <w:tcBorders>
               <w:top w:val="single" w:sz="4" w:space="0" w:color="auto"/>
@@ -3828,8 +3819,7 @@
         </w:tc>
         <w:tc>
           <w:tcPr>
-            <w:tcW w:w="869" w:type="pct"/>
-            <w:gridSpan w:val="2"/>
+            <w:tcW w:w="861" w:type="pct"/>
             <w:vMerge w:val="restart"/>
             <w:shd w:val="clear" w:color="auto" w:fill="auto"/>
             <w:vAlign w:val="center"/>
@@ -3857,7 +3847,7 @@
         </w:tc>
         <w:tc>
           <w:tcPr>
-            <w:tcW w:w="158" w:type="pct"/>
+            <w:tcW w:w="168" w:type="pct"/>
             <w:vMerge w:val="restart"/>
             <w:shd w:val="clear" w:color="auto" w:fill="auto"/>
             <w:textDirection w:val="btLr"/>
@@ -3888,7 +3878,7 @@
         </w:tc>
         <w:tc>
           <w:tcPr>
-            <w:tcW w:w="135" w:type="pct"/>
+            <w:tcW w:w="134" w:type="pct"/>
             <w:vMerge w:val="restart"/>
             <w:shd w:val="clear" w:color="auto" w:fill="auto"/>
             <w:textDirection w:val="btLr"/>
@@ -3919,7 +3909,7 @@
         </w:tc>
         <w:tc>
           <w:tcPr>
-            <w:tcW w:w="134" w:type="pct"/>
+            <w:tcW w:w="133" w:type="pct"/>
             <w:vMerge w:val="restart"/>
             <w:shd w:val="clear" w:color="auto" w:fill="auto"/>
             <w:textDirection w:val="btLr"/>
@@ -3948,7 +3938,7 @@
         </w:tc>
         <w:tc>
           <w:tcPr>
-            <w:tcW w:w="140" w:type="pct"/>
+            <w:tcW w:w="139" w:type="pct"/>
             <w:vMerge w:val="restart"/>
             <w:shd w:val="clear" w:color="auto" w:fill="auto"/>
             <w:textDirection w:val="btLr"/>
@@ -4006,7 +3996,7 @@
         </w:tc>
         <w:tc>
           <w:tcPr>
-            <w:tcW w:w="122" w:type="pct"/>
+            <w:tcW w:w="165" w:type="pct"/>
             <w:vMerge w:val="restart"/>
             <w:shd w:val="clear" w:color="auto" w:fill="auto"/>
             <w:textDirection w:val="btLr"/>
@@ -4037,7 +4027,7 @@
         </w:tc>
         <w:tc>
           <w:tcPr>
-            <w:tcW w:w="623" w:type="pct"/>
+            <w:tcW w:w="607" w:type="pct"/>
             <w:gridSpan w:val="5"/>
             <w:shd w:val="clear" w:color="auto" w:fill="auto"/>
             <w:vAlign w:val="center"/>
@@ -4065,7 +4055,7 @@
         </w:tc>
         <w:tc>
           <w:tcPr>
-            <w:tcW w:w="1347" w:type="pct"/>
+            <w:tcW w:w="1338" w:type="pct"/>
             <w:gridSpan w:val="11"/>
             <w:shd w:val="clear" w:color="auto" w:fill="auto"/>
             <w:vAlign w:val="center"/>
@@ -4093,7 +4083,7 @@
         </w:tc>
         <w:tc>
           <w:tcPr>
-            <w:tcW w:w="470" w:type="pct"/>
+            <w:tcW w:w="471" w:type="pct"/>
             <w:gridSpan w:val="4"/>
             <w:shd w:val="clear" w:color="auto" w:fill="auto"/>
           </w:tcPr>
@@ -4120,7 +4110,7 @@
         </w:tc>
         <w:tc>
           <w:tcPr>
-            <w:tcW w:w="410" w:type="pct"/>
+            <w:tcW w:w="408" w:type="pct"/>
             <w:gridSpan w:val="2"/>
             <w:shd w:val="clear" w:color="auto" w:fill="auto"/>
           </w:tcPr>
@@ -4167,7 +4157,7 @@
         </w:tc>
         <w:tc>
           <w:tcPr>
-            <w:tcW w:w="410" w:type="pct"/>
+            <w:tcW w:w="394" w:type="pct"/>
             <w:gridSpan w:val="2"/>
             <w:shd w:val="clear" w:color="auto" w:fill="auto"/>
           </w:tcPr>
@@ -4218,8 +4208,7 @@
         </w:tc>
         <w:tc>
           <w:tcPr>
-            <w:tcW w:w="869" w:type="pct"/>
-            <w:gridSpan w:val="2"/>
+            <w:tcW w:w="861" w:type="pct"/>
             <w:vMerge/>
             <w:shd w:val="clear" w:color="auto" w:fill="auto"/>
             <w:vAlign w:val="center"/>
@@ -4237,25 +4226,7 @@
         </w:tc>
         <w:tc>
           <w:tcPr>
-            <w:tcW w:w="158" w:type="pct"/>
-            <w:vMerge/>
-            <w:shd w:val="clear" w:color="auto" w:fill="auto"/>
-            <w:vAlign w:val="center"/>
-          </w:tcPr>
-          <w:p>
-            <w:pPr>
-              <w:jc w:val="center"/>
-              <w:rPr>
-                <w:rFonts w:ascii="Arial CYR" w:hAnsi="Arial CYR" w:cs="Arial CYR"/>
-                <w:sz w:val="16"/>
-                <w:szCs w:val="16"/>
-              </w:rPr>
-            </w:pPr>
-          </w:p>
-        </w:tc>
-        <w:tc>
-          <w:tcPr>
-            <w:tcW w:w="135" w:type="pct"/>
+            <w:tcW w:w="168" w:type="pct"/>
             <w:vMerge/>
             <w:shd w:val="clear" w:color="auto" w:fill="auto"/>
             <w:vAlign w:val="center"/>
@@ -4291,7 +4262,25 @@
         </w:tc>
         <w:tc>
           <w:tcPr>
-            <w:tcW w:w="140" w:type="pct"/>
+            <w:tcW w:w="133" w:type="pct"/>
+            <w:vMerge/>
+            <w:shd w:val="clear" w:color="auto" w:fill="auto"/>
+            <w:vAlign w:val="center"/>
+          </w:tcPr>
+          <w:p>
+            <w:pPr>
+              <w:jc w:val="center"/>
+              <w:rPr>
+                <w:rFonts w:ascii="Arial CYR" w:hAnsi="Arial CYR" w:cs="Arial CYR"/>
+                <w:sz w:val="16"/>
+                <w:szCs w:val="16"/>
+              </w:rPr>
+            </w:pPr>
+          </w:p>
+        </w:tc>
+        <w:tc>
+          <w:tcPr>
+            <w:tcW w:w="139" w:type="pct"/>
             <w:vMerge/>
             <w:shd w:val="clear" w:color="auto" w:fill="auto"/>
             <w:vAlign w:val="center"/>
@@ -4327,7 +4316,7 @@
         </w:tc>
         <w:tc>
           <w:tcPr>
-            <w:tcW w:w="122" w:type="pct"/>
+            <w:tcW w:w="165" w:type="pct"/>
             <w:vMerge/>
             <w:shd w:val="clear" w:color="auto" w:fill="auto"/>
             <w:textDirection w:val="btLr"/>
@@ -4348,7 +4337,7 @@
         </w:tc>
         <w:tc>
           <w:tcPr>
-            <w:tcW w:w="122" w:type="pct"/>
+            <w:tcW w:w="132" w:type="pct"/>
             <w:shd w:val="clear" w:color="auto" w:fill="auto"/>
             <w:textDirection w:val="btLr"/>
             <w:vAlign w:val="center"/>
@@ -4378,7 +4367,7 @@
         </w:tc>
         <w:tc>
           <w:tcPr>
-            <w:tcW w:w="126" w:type="pct"/>
+            <w:tcW w:w="96" w:type="pct"/>
             <w:shd w:val="clear" w:color="auto" w:fill="auto"/>
             <w:textDirection w:val="btLr"/>
             <w:vAlign w:val="center"/>
@@ -4406,7 +4395,7 @@
         </w:tc>
         <w:tc>
           <w:tcPr>
-            <w:tcW w:w="95" w:type="pct"/>
+            <w:tcW w:w="142" w:type="pct"/>
             <w:shd w:val="clear" w:color="auto" w:fill="auto"/>
             <w:textDirection w:val="btLr"/>
             <w:vAlign w:val="center"/>
@@ -4434,7 +4423,7 @@
         </w:tc>
         <w:tc>
           <w:tcPr>
-            <w:tcW w:w="126" w:type="pct"/>
+            <w:tcW w:w="142" w:type="pct"/>
             <w:shd w:val="clear" w:color="auto" w:fill="auto"/>
             <w:textDirection w:val="btLr"/>
             <w:vAlign w:val="center"/>
@@ -4462,7 +4451,7 @@
         </w:tc>
         <w:tc>
           <w:tcPr>
-            <w:tcW w:w="154" w:type="pct"/>
+            <w:tcW w:w="95" w:type="pct"/>
             <w:shd w:val="clear" w:color="auto" w:fill="auto"/>
             <w:textDirection w:val="btLr"/>
             <w:vAlign w:val="center"/>
@@ -4490,7 +4479,7 @@
         </w:tc>
         <w:tc>
           <w:tcPr>
-            <w:tcW w:w="131" w:type="pct"/>
+            <w:tcW w:w="147" w:type="pct"/>
             <w:shd w:val="clear" w:color="auto" w:fill="auto"/>
             <w:textDirection w:val="btLr"/>
             <w:vAlign w:val="center"/>
@@ -4518,7 +4507,7 @@
         </w:tc>
         <w:tc>
           <w:tcPr>
-            <w:tcW w:w="135" w:type="pct"/>
+            <w:tcW w:w="142" w:type="pct"/>
             <w:shd w:val="clear" w:color="auto" w:fill="auto"/>
             <w:textDirection w:val="btLr"/>
             <w:vAlign w:val="center"/>
@@ -4546,7 +4535,7 @@
         </w:tc>
         <w:tc>
           <w:tcPr>
-            <w:tcW w:w="113" w:type="pct"/>
+            <w:tcW w:w="87" w:type="pct"/>
             <w:shd w:val="clear" w:color="auto" w:fill="auto"/>
             <w:textDirection w:val="btLr"/>
             <w:vAlign w:val="center"/>
@@ -4574,7 +4563,7 @@
         </w:tc>
         <w:tc>
           <w:tcPr>
-            <w:tcW w:w="113" w:type="pct"/>
+            <w:tcW w:w="112" w:type="pct"/>
             <w:shd w:val="clear" w:color="auto" w:fill="auto"/>
             <w:textDirection w:val="btLr"/>
             <w:vAlign w:val="center"/>
@@ -4602,7 +4591,7 @@
         </w:tc>
         <w:tc>
           <w:tcPr>
-            <w:tcW w:w="108" w:type="pct"/>
+            <w:tcW w:w="107" w:type="pct"/>
             <w:shd w:val="clear" w:color="auto" w:fill="auto"/>
             <w:textDirection w:val="btLr"/>
             <w:vAlign w:val="center"/>
@@ -4630,7 +4619,7 @@
         </w:tc>
         <w:tc>
           <w:tcPr>
-            <w:tcW w:w="121" w:type="pct"/>
+            <w:tcW w:w="158" w:type="pct"/>
             <w:shd w:val="clear" w:color="auto" w:fill="auto"/>
             <w:textDirection w:val="btLr"/>
             <w:vAlign w:val="center"/>
@@ -4658,7 +4647,7 @@
         </w:tc>
         <w:tc>
           <w:tcPr>
-            <w:tcW w:w="122" w:type="pct"/>
+            <w:tcW w:w="142" w:type="pct"/>
             <w:shd w:val="clear" w:color="auto" w:fill="auto"/>
             <w:textDirection w:val="btLr"/>
             <w:vAlign w:val="center"/>
@@ -4686,7 +4675,7 @@
         </w:tc>
         <w:tc>
           <w:tcPr>
-            <w:tcW w:w="126" w:type="pct"/>
+            <w:tcW w:w="95" w:type="pct"/>
             <w:shd w:val="clear" w:color="auto" w:fill="auto"/>
             <w:textDirection w:val="btLr"/>
             <w:vAlign w:val="center"/>
@@ -4714,7 +4703,7 @@
         </w:tc>
         <w:tc>
           <w:tcPr>
-            <w:tcW w:w="113" w:type="pct"/>
+            <w:tcW w:w="83" w:type="pct"/>
             <w:shd w:val="clear" w:color="auto" w:fill="auto"/>
             <w:textDirection w:val="btLr"/>
             <w:vAlign w:val="center"/>
@@ -4742,7 +4731,7 @@
         </w:tc>
         <w:tc>
           <w:tcPr>
-            <w:tcW w:w="131" w:type="pct"/>
+            <w:tcW w:w="130" w:type="pct"/>
             <w:shd w:val="clear" w:color="auto" w:fill="auto"/>
             <w:textDirection w:val="btLr"/>
             <w:vAlign w:val="center"/>
@@ -4770,7 +4759,7 @@
         </w:tc>
         <w:tc>
           <w:tcPr>
-            <w:tcW w:w="134" w:type="pct"/>
+            <w:tcW w:w="135" w:type="pct"/>
             <w:shd w:val="clear" w:color="auto" w:fill="auto"/>
             <w:textDirection w:val="btLr"/>
             <w:vAlign w:val="center"/>
@@ -4799,7 +4788,7 @@
         </w:tc>
         <w:tc>
           <w:tcPr>
-            <w:tcW w:w="171" w:type="pct"/>
+            <w:tcW w:w="170" w:type="pct"/>
             <w:shd w:val="clear" w:color="auto" w:fill="auto"/>
             <w:textDirection w:val="btLr"/>
           </w:tcPr>
@@ -4839,7 +4828,7 @@
         </w:tc>
         <w:tc>
           <w:tcPr>
-            <w:tcW w:w="153" w:type="pct"/>
+            <w:tcW w:w="152" w:type="pct"/>
             <w:gridSpan w:val="2"/>
             <w:shd w:val="clear" w:color="auto" w:fill="auto"/>
             <w:textDirection w:val="btLr"/>
@@ -4867,7 +4856,7 @@
         </w:tc>
         <w:tc>
           <w:tcPr>
-            <w:tcW w:w="146" w:type="pct"/>
+            <w:tcW w:w="149" w:type="pct"/>
             <w:shd w:val="clear" w:color="auto" w:fill="auto"/>
             <w:textDirection w:val="btLr"/>
           </w:tcPr>
@@ -4894,7 +4883,7 @@
         </w:tc>
         <w:tc>
           <w:tcPr>
-            <w:tcW w:w="198" w:type="pct"/>
+            <w:tcW w:w="197" w:type="pct"/>
             <w:vMerge w:val="restart"/>
             <w:shd w:val="clear" w:color="auto" w:fill="auto"/>
             <w:textDirection w:val="btLr"/>
@@ -4922,7 +4911,7 @@
         </w:tc>
         <w:tc>
           <w:tcPr>
-            <w:tcW w:w="212" w:type="pct"/>
+            <w:tcW w:w="211" w:type="pct"/>
             <w:vMerge w:val="restart"/>
             <w:shd w:val="clear" w:color="auto" w:fill="auto"/>
             <w:textDirection w:val="btLr"/>
@@ -4950,7 +4939,7 @@
         </w:tc>
         <w:tc>
           <w:tcPr>
-            <w:tcW w:w="225" w:type="pct"/>
+            <w:tcW w:w="224" w:type="pct"/>
             <w:vMerge w:val="restart"/>
             <w:shd w:val="clear" w:color="auto" w:fill="auto"/>
             <w:textDirection w:val="btLr"/>
@@ -4978,7 +4967,7 @@
         </w:tc>
         <w:tc>
           <w:tcPr>
-            <w:tcW w:w="185" w:type="pct"/>
+            <w:tcW w:w="170" w:type="pct"/>
             <w:vMerge w:val="restart"/>
             <w:shd w:val="clear" w:color="auto" w:fill="auto"/>
             <w:textDirection w:val="btLr"/>
@@ -5011,8 +5000,7 @@
         </w:trPr>
         <w:tc>
           <w:tcPr>
-            <w:tcW w:w="105" w:type="pct"/>
-            <w:gridSpan w:val="2"/>
+            <w:tcW w:w="102" w:type="pct"/>
             <w:shd w:val="clear" w:color="auto" w:fill="auto"/>
             <w:noWrap/>
             <w:vAlign w:val="center"/>
@@ -5031,7 +5019,7 @@
         </w:tc>
         <w:tc>
           <w:tcPr>
-            <w:tcW w:w="866" w:type="pct"/>
+            <w:tcW w:w="861" w:type="pct"/>
             <w:shd w:val="clear" w:color="auto" w:fill="auto"/>
             <w:vAlign w:val="center"/>
           </w:tcPr>
@@ -5050,7 +5038,7 @@
         </w:tc>
         <w:tc>
           <w:tcPr>
-            <w:tcW w:w="158" w:type="pct"/>
+            <w:tcW w:w="168" w:type="pct"/>
             <w:shd w:val="clear" w:color="auto" w:fill="auto"/>
             <w:vAlign w:val="center"/>
           </w:tcPr>
@@ -5068,7 +5056,7 @@
         </w:tc>
         <w:tc>
           <w:tcPr>
-            <w:tcW w:w="135" w:type="pct"/>
+            <w:tcW w:w="134" w:type="pct"/>
             <w:shd w:val="clear" w:color="auto" w:fill="auto"/>
             <w:noWrap/>
             <w:vAlign w:val="center"/>
@@ -5086,7 +5074,7 @@
         </w:tc>
         <w:tc>
           <w:tcPr>
-            <w:tcW w:w="134" w:type="pct"/>
+            <w:tcW w:w="133" w:type="pct"/>
             <w:shd w:val="clear" w:color="auto" w:fill="auto"/>
             <w:noWrap/>
             <w:vAlign w:val="center"/>
@@ -5112,7 +5100,7 @@
         </w:tc>
         <w:tc>
           <w:tcPr>
-            <w:tcW w:w="140" w:type="pct"/>
+            <w:tcW w:w="139" w:type="pct"/>
             <w:shd w:val="clear" w:color="auto" w:fill="auto"/>
             <w:noWrap/>
             <w:vAlign w:val="center"/>
@@ -5158,7 +5146,7 @@
         </w:tc>
         <w:tc>
           <w:tcPr>
-            <w:tcW w:w="122" w:type="pct"/>
+            <w:tcW w:w="165" w:type="pct"/>
             <w:shd w:val="clear" w:color="auto" w:fill="auto"/>
             <w:vAlign w:val="center"/>
           </w:tcPr>
@@ -5177,7 +5165,7 @@
         </w:tc>
         <w:tc>
           <w:tcPr>
-            <w:tcW w:w="122" w:type="pct"/>
+            <w:tcW w:w="132" w:type="pct"/>
             <w:shd w:val="clear" w:color="auto" w:fill="auto"/>
             <w:noWrap/>
             <w:vAlign w:val="center"/>
@@ -5197,7 +5185,7 @@
         </w:tc>
         <w:tc>
           <w:tcPr>
-            <w:tcW w:w="126" w:type="pct"/>
+            <w:tcW w:w="96" w:type="pct"/>
             <w:shd w:val="clear" w:color="auto" w:fill="auto"/>
             <w:noWrap/>
             <w:vAlign w:val="center"/>
@@ -5223,7 +5211,7 @@
         </w:tc>
         <w:tc>
           <w:tcPr>
-            <w:tcW w:w="95" w:type="pct"/>
+            <w:tcW w:w="142" w:type="pct"/>
             <w:shd w:val="clear" w:color="auto" w:fill="auto"/>
             <w:noWrap/>
             <w:vAlign w:val="center"/>
@@ -5243,7 +5231,7 @@
         </w:tc>
         <w:tc>
           <w:tcPr>
-            <w:tcW w:w="126" w:type="pct"/>
+            <w:tcW w:w="142" w:type="pct"/>
             <w:shd w:val="clear" w:color="auto" w:fill="auto"/>
             <w:noWrap/>
             <w:vAlign w:val="center"/>
@@ -5269,7 +5257,7 @@
         </w:tc>
         <w:tc>
           <w:tcPr>
-            <w:tcW w:w="154" w:type="pct"/>
+            <w:tcW w:w="95" w:type="pct"/>
             <w:shd w:val="clear" w:color="auto" w:fill="auto"/>
             <w:noWrap/>
             <w:vAlign w:val="center"/>
@@ -5295,7 +5283,7 @@
         </w:tc>
         <w:tc>
           <w:tcPr>
-            <w:tcW w:w="131" w:type="pct"/>
+            <w:tcW w:w="147" w:type="pct"/>
             <w:shd w:val="clear" w:color="auto" w:fill="auto"/>
             <w:noWrap/>
             <w:vAlign w:val="center"/>
@@ -5315,7 +5303,7 @@
         </w:tc>
         <w:tc>
           <w:tcPr>
-            <w:tcW w:w="135" w:type="pct"/>
+            <w:tcW w:w="142" w:type="pct"/>
             <w:shd w:val="clear" w:color="auto" w:fill="auto"/>
             <w:noWrap/>
             <w:vAlign w:val="center"/>
@@ -5335,7 +5323,7 @@
         </w:tc>
         <w:tc>
           <w:tcPr>
-            <w:tcW w:w="113" w:type="pct"/>
+            <w:tcW w:w="87" w:type="pct"/>
             <w:shd w:val="clear" w:color="auto" w:fill="auto"/>
             <w:noWrap/>
             <w:vAlign w:val="center"/>
@@ -5361,7 +5349,7 @@
         </w:tc>
         <w:tc>
           <w:tcPr>
-            <w:tcW w:w="113" w:type="pct"/>
+            <w:tcW w:w="112" w:type="pct"/>
             <w:shd w:val="clear" w:color="auto" w:fill="auto"/>
             <w:noWrap/>
             <w:vAlign w:val="center"/>
@@ -5387,7 +5375,7 @@
         </w:tc>
         <w:tc>
           <w:tcPr>
-            <w:tcW w:w="108" w:type="pct"/>
+            <w:tcW w:w="107" w:type="pct"/>
             <w:shd w:val="clear" w:color="auto" w:fill="auto"/>
             <w:noWrap/>
             <w:vAlign w:val="center"/>
@@ -5413,7 +5401,7 @@
         </w:tc>
         <w:tc>
           <w:tcPr>
-            <w:tcW w:w="121" w:type="pct"/>
+            <w:tcW w:w="158" w:type="pct"/>
             <w:shd w:val="clear" w:color="auto" w:fill="auto"/>
             <w:vAlign w:val="center"/>
           </w:tcPr>
@@ -5431,7 +5419,7 @@
         </w:tc>
         <w:tc>
           <w:tcPr>
-            <w:tcW w:w="122" w:type="pct"/>
+            <w:tcW w:w="142" w:type="pct"/>
             <w:shd w:val="clear" w:color="auto" w:fill="auto"/>
             <w:noWrap/>
             <w:vAlign w:val="center"/>
@@ -5457,7 +5445,7 @@
         </w:tc>
         <w:tc>
           <w:tcPr>
-            <w:tcW w:w="126" w:type="pct"/>
+            <w:tcW w:w="95" w:type="pct"/>
             <w:shd w:val="clear" w:color="auto" w:fill="auto"/>
             <w:noWrap/>
             <w:vAlign w:val="center"/>
@@ -5483,7 +5471,7 @@
         </w:tc>
         <w:tc>
           <w:tcPr>
-            <w:tcW w:w="113" w:type="pct"/>
+            <w:tcW w:w="83" w:type="pct"/>
             <w:shd w:val="clear" w:color="auto" w:fill="auto"/>
             <w:noWrap/>
             <w:vAlign w:val="center"/>
@@ -5509,7 +5497,7 @@
         </w:tc>
         <w:tc>
           <w:tcPr>
-            <w:tcW w:w="131" w:type="pct"/>
+            <w:tcW w:w="130" w:type="pct"/>
             <w:shd w:val="clear" w:color="auto" w:fill="auto"/>
             <w:noWrap/>
             <w:vAlign w:val="center"/>
@@ -5535,7 +5523,7 @@
         </w:tc>
         <w:tc>
           <w:tcPr>
-            <w:tcW w:w="134" w:type="pct"/>
+            <w:tcW w:w="135" w:type="pct"/>
             <w:shd w:val="clear" w:color="auto" w:fill="auto"/>
             <w:noWrap/>
             <w:vAlign w:val="center"/>
@@ -5561,7 +5549,7 @@
         </w:tc>
         <w:tc>
           <w:tcPr>
-            <w:tcW w:w="171" w:type="pct"/>
+            <w:tcW w:w="170" w:type="pct"/>
             <w:shd w:val="clear" w:color="auto" w:fill="auto"/>
             <w:noWrap/>
             <w:vAlign w:val="center"/>
@@ -5587,7 +5575,7 @@
         </w:tc>
         <w:tc>
           <w:tcPr>
-            <w:tcW w:w="153" w:type="pct"/>
+            <w:tcW w:w="152" w:type="pct"/>
             <w:gridSpan w:val="2"/>
             <w:shd w:val="clear" w:color="auto" w:fill="auto"/>
             <w:noWrap/>
@@ -5614,7 +5602,7 @@
         </w:tc>
         <w:tc>
           <w:tcPr>
-            <w:tcW w:w="146" w:type="pct"/>
+            <w:tcW w:w="149" w:type="pct"/>
             <w:shd w:val="clear" w:color="auto" w:fill="auto"/>
             <w:noWrap/>
             <w:vAlign w:val="center"/>
@@ -5640,7 +5628,7 @@
         </w:tc>
         <w:tc>
           <w:tcPr>
-            <w:tcW w:w="198" w:type="pct"/>
+            <w:tcW w:w="197" w:type="pct"/>
             <w:vMerge/>
             <w:shd w:val="clear" w:color="auto" w:fill="auto"/>
             <w:noWrap/>
@@ -5662,7 +5650,7 @@
         </w:tc>
         <w:tc>
           <w:tcPr>
-            <w:tcW w:w="212" w:type="pct"/>
+            <w:tcW w:w="211" w:type="pct"/>
             <w:vMerge/>
             <w:shd w:val="clear" w:color="auto" w:fill="auto"/>
             <w:textDirection w:val="btLr"/>
@@ -5683,7 +5671,7 @@
         </w:tc>
         <w:tc>
           <w:tcPr>
-            <w:tcW w:w="225" w:type="pct"/>
+            <w:tcW w:w="224" w:type="pct"/>
             <w:vMerge/>
             <w:shd w:val="clear" w:color="auto" w:fill="auto"/>
             <w:textDirection w:val="btLr"/>
@@ -5704,7 +5692,7 @@
         </w:tc>
         <w:tc>
           <w:tcPr>
-            <w:tcW w:w="185" w:type="pct"/>
+            <w:tcW w:w="170" w:type="pct"/>
             <w:vMerge/>
             <w:shd w:val="clear" w:color="auto" w:fill="auto"/>
             <w:textDirection w:val="btLr"/>
@@ -5751,8 +5739,7 @@
         </w:tc>
         <w:tc>
           <w:tcPr>
-            <w:tcW w:w="869" w:type="pct"/>
-            <w:gridSpan w:val="2"/>
+            <w:tcW w:w="861" w:type="pct"/>
             <w:shd w:val="clear" w:color="auto" w:fill="auto"/>
             <w:noWrap/>
           </w:tcPr>
@@ -5802,7 +5789,7 @@
         </w:tc>
         <w:tc>
           <w:tcPr>
-            <w:tcW w:w="158" w:type="pct"/>
+            <w:tcW w:w="168" w:type="pct"/>
             <w:shd w:val="clear" w:color="auto" w:fill="auto"/>
             <w:noWrap/>
             <w:vAlign w:val="center"/>
@@ -5823,7 +5810,7 @@
         </w:tc>
         <w:tc>
           <w:tcPr>
-            <w:tcW w:w="135" w:type="pct"/>
+            <w:tcW w:w="134" w:type="pct"/>
             <w:shd w:val="clear" w:color="auto" w:fill="auto"/>
             <w:noWrap/>
             <w:vAlign w:val="center"/>
@@ -5844,7 +5831,7 @@
         </w:tc>
         <w:tc>
           <w:tcPr>
-            <w:tcW w:w="134" w:type="pct"/>
+            <w:tcW w:w="133" w:type="pct"/>
             <w:shd w:val="clear" w:color="auto" w:fill="auto"/>
             <w:noWrap/>
             <w:vAlign w:val="center"/>
@@ -5874,7 +5861,7 @@
         </w:tc>
         <w:tc>
           <w:tcPr>
-            <w:tcW w:w="140" w:type="pct"/>
+            <w:tcW w:w="139" w:type="pct"/>
             <w:shd w:val="clear" w:color="auto" w:fill="auto"/>
             <w:noWrap/>
             <w:vAlign w:val="center"/>
@@ -5925,7 +5912,7 @@
         </w:tc>
         <w:tc>
           <w:tcPr>
-            <w:tcW w:w="122" w:type="pct"/>
+            <w:tcW w:w="165" w:type="pct"/>
             <w:shd w:val="clear" w:color="auto" w:fill="auto"/>
             <w:vAlign w:val="center"/>
           </w:tcPr>
@@ -5946,7 +5933,7 @@
         </w:tc>
         <w:tc>
           <w:tcPr>
-            <w:tcW w:w="122" w:type="pct"/>
+            <w:tcW w:w="132" w:type="pct"/>
             <w:shd w:val="clear" w:color="auto" w:fill="auto"/>
             <w:noWrap/>
             <w:vAlign w:val="center"/>
@@ -5968,7 +5955,7 @@
         </w:tc>
         <w:tc>
           <w:tcPr>
-            <w:tcW w:w="126" w:type="pct"/>
+            <w:tcW w:w="96" w:type="pct"/>
             <w:shd w:val="clear" w:color="auto" w:fill="auto"/>
             <w:noWrap/>
             <w:vAlign w:val="center"/>
@@ -5998,7 +5985,7 @@
         </w:tc>
         <w:tc>
           <w:tcPr>
-            <w:tcW w:w="95" w:type="pct"/>
+            <w:tcW w:w="142" w:type="pct"/>
             <w:shd w:val="clear" w:color="auto" w:fill="auto"/>
             <w:noWrap/>
             <w:vAlign w:val="center"/>
@@ -6020,7 +6007,7 @@
         </w:tc>
         <w:tc>
           <w:tcPr>
-            <w:tcW w:w="126" w:type="pct"/>
+            <w:tcW w:w="142" w:type="pct"/>
             <w:shd w:val="clear" w:color="auto" w:fill="auto"/>
             <w:noWrap/>
             <w:vAlign w:val="center"/>
@@ -6050,7 +6037,7 @@
         </w:tc>
         <w:tc>
           <w:tcPr>
-            <w:tcW w:w="154" w:type="pct"/>
+            <w:tcW w:w="95" w:type="pct"/>
             <w:shd w:val="clear" w:color="auto" w:fill="auto"/>
             <w:noWrap/>
             <w:vAlign w:val="center"/>
@@ -6080,7 +6067,7 @@
         </w:tc>
         <w:tc>
           <w:tcPr>
-            <w:tcW w:w="131" w:type="pct"/>
+            <w:tcW w:w="147" w:type="pct"/>
             <w:shd w:val="clear" w:color="auto" w:fill="auto"/>
             <w:noWrap/>
             <w:vAlign w:val="center"/>
@@ -6102,7 +6089,7 @@
         </w:tc>
         <w:tc>
           <w:tcPr>
-            <w:tcW w:w="135" w:type="pct"/>
+            <w:tcW w:w="142" w:type="pct"/>
             <w:shd w:val="clear" w:color="auto" w:fill="auto"/>
             <w:noWrap/>
             <w:vAlign w:val="center"/>
@@ -6124,7 +6111,7 @@
         </w:tc>
         <w:tc>
           <w:tcPr>
-            <w:tcW w:w="113" w:type="pct"/>
+            <w:tcW w:w="87" w:type="pct"/>
             <w:shd w:val="clear" w:color="auto" w:fill="auto"/>
             <w:noWrap/>
             <w:vAlign w:val="center"/>
@@ -6154,7 +6141,7 @@
         </w:tc>
         <w:tc>
           <w:tcPr>
-            <w:tcW w:w="113" w:type="pct"/>
+            <w:tcW w:w="112" w:type="pct"/>
             <w:shd w:val="clear" w:color="auto" w:fill="auto"/>
             <w:noWrap/>
             <w:vAlign w:val="center"/>
@@ -6184,7 +6171,7 @@
         </w:tc>
         <w:tc>
           <w:tcPr>
-            <w:tcW w:w="108" w:type="pct"/>
+            <w:tcW w:w="107" w:type="pct"/>
             <w:shd w:val="clear" w:color="auto" w:fill="auto"/>
             <w:noWrap/>
             <w:vAlign w:val="center"/>
@@ -6214,7 +6201,7 @@
         </w:tc>
         <w:tc>
           <w:tcPr>
-            <w:tcW w:w="121" w:type="pct"/>
+            <w:tcW w:w="158" w:type="pct"/>
             <w:shd w:val="clear" w:color="auto" w:fill="auto"/>
             <w:vAlign w:val="center"/>
           </w:tcPr>
@@ -6234,7 +6221,7 @@
         </w:tc>
         <w:tc>
           <w:tcPr>
-            <w:tcW w:w="122" w:type="pct"/>
+            <w:tcW w:w="142" w:type="pct"/>
             <w:shd w:val="clear" w:color="auto" w:fill="auto"/>
             <w:noWrap/>
             <w:vAlign w:val="center"/>
@@ -6264,7 +6251,7 @@
         </w:tc>
         <w:tc>
           <w:tcPr>
-            <w:tcW w:w="126" w:type="pct"/>
+            <w:tcW w:w="95" w:type="pct"/>
             <w:shd w:val="clear" w:color="auto" w:fill="auto"/>
             <w:noWrap/>
             <w:vAlign w:val="center"/>
@@ -6294,7 +6281,7 @@
         </w:tc>
         <w:tc>
           <w:tcPr>
-            <w:tcW w:w="113" w:type="pct"/>
+            <w:tcW w:w="83" w:type="pct"/>
             <w:shd w:val="clear" w:color="auto" w:fill="auto"/>
             <w:noWrap/>
             <w:vAlign w:val="center"/>
@@ -6324,7 +6311,7 @@
         </w:tc>
         <w:tc>
           <w:tcPr>
-            <w:tcW w:w="131" w:type="pct"/>
+            <w:tcW w:w="130" w:type="pct"/>
             <w:shd w:val="clear" w:color="auto" w:fill="auto"/>
             <w:noWrap/>
             <w:vAlign w:val="center"/>
@@ -6354,7 +6341,7 @@
         </w:tc>
         <w:tc>
           <w:tcPr>
-            <w:tcW w:w="134" w:type="pct"/>
+            <w:tcW w:w="135" w:type="pct"/>
             <w:shd w:val="clear" w:color="auto" w:fill="auto"/>
             <w:noWrap/>
             <w:vAlign w:val="center"/>
@@ -6384,7 +6371,7 @@
         </w:tc>
         <w:tc>
           <w:tcPr>
-            <w:tcW w:w="171" w:type="pct"/>
+            <w:tcW w:w="170" w:type="pct"/>
             <w:shd w:val="clear" w:color="auto" w:fill="auto"/>
             <w:noWrap/>
             <w:vAlign w:val="center"/>
@@ -6414,7 +6401,7 @@
         </w:tc>
         <w:tc>
           <w:tcPr>
-            <w:tcW w:w="153" w:type="pct"/>
+            <w:tcW w:w="152" w:type="pct"/>
             <w:gridSpan w:val="2"/>
             <w:shd w:val="clear" w:color="auto" w:fill="auto"/>
             <w:noWrap/>
@@ -6445,7 +6432,7 @@
         </w:tc>
         <w:tc>
           <w:tcPr>
-            <w:tcW w:w="146" w:type="pct"/>
+            <w:tcW w:w="149" w:type="pct"/>
             <w:shd w:val="clear" w:color="auto" w:fill="auto"/>
             <w:noWrap/>
             <w:vAlign w:val="center"/>
@@ -6475,7 +6462,7 @@
         </w:tc>
         <w:tc>
           <w:tcPr>
-            <w:tcW w:w="198" w:type="pct"/>
+            <w:tcW w:w="197" w:type="pct"/>
             <w:vMerge/>
             <w:shd w:val="clear" w:color="auto" w:fill="auto"/>
             <w:noWrap/>
@@ -6497,7 +6484,7 @@
         </w:tc>
         <w:tc>
           <w:tcPr>
-            <w:tcW w:w="212" w:type="pct"/>
+            <w:tcW w:w="211" w:type="pct"/>
             <w:vMerge/>
             <w:shd w:val="clear" w:color="auto" w:fill="auto"/>
           </w:tcPr>
@@ -6518,7 +6505,7 @@
         </w:tc>
         <w:tc>
           <w:tcPr>
-            <w:tcW w:w="225" w:type="pct"/>
+            <w:tcW w:w="224" w:type="pct"/>
             <w:vMerge/>
             <w:shd w:val="clear" w:color="auto" w:fill="auto"/>
           </w:tcPr>
@@ -6539,7 +6526,7 @@
         </w:tc>
         <w:tc>
           <w:tcPr>
-            <w:tcW w:w="185" w:type="pct"/>
+            <w:tcW w:w="170" w:type="pct"/>
             <w:vMerge/>
             <w:shd w:val="clear" w:color="auto" w:fill="auto"/>
           </w:tcPr>
@@ -6589,8 +6576,7 @@
         </w:tc>
         <w:tc>
           <w:tcPr>
-            <w:tcW w:w="869" w:type="pct"/>
-            <w:gridSpan w:val="2"/>
+            <w:tcW w:w="861" w:type="pct"/>
             <w:tcBorders>
               <w:bottom w:val="single" w:sz="4" w:space="0" w:color="auto"/>
             </w:tcBorders>
@@ -6624,7 +6610,7 @@
         </w:tc>
         <w:tc>
           <w:tcPr>
-            <w:tcW w:w="158" w:type="pct"/>
+            <w:tcW w:w="168" w:type="pct"/>
             <w:tcBorders>
               <w:bottom w:val="single" w:sz="4" w:space="0" w:color="auto"/>
             </w:tcBorders>
@@ -6647,7 +6633,7 @@
         </w:tc>
         <w:tc>
           <w:tcPr>
-            <w:tcW w:w="135" w:type="pct"/>
+            <w:tcW w:w="134" w:type="pct"/>
             <w:tcBorders>
               <w:bottom w:val="single" w:sz="4" w:space="0" w:color="auto"/>
             </w:tcBorders>
@@ -6670,7 +6656,7 @@
         </w:tc>
         <w:tc>
           <w:tcPr>
-            <w:tcW w:w="354" w:type="pct"/>
+            <w:tcW w:w="352" w:type="pct"/>
             <w:gridSpan w:val="3"/>
             <w:tcBorders>
               <w:bottom w:val="single" w:sz="4" w:space="0" w:color="auto"/>
@@ -6692,7 +6678,7 @@
         </w:tc>
         <w:tc>
           <w:tcPr>
-            <w:tcW w:w="122" w:type="pct"/>
+            <w:tcW w:w="165" w:type="pct"/>
             <w:tcBorders>
               <w:bottom w:val="single" w:sz="4" w:space="0" w:color="auto"/>
             </w:tcBorders>
@@ -6714,7 +6700,7 @@
         </w:tc>
         <w:tc>
           <w:tcPr>
-            <w:tcW w:w="2440" w:type="pct"/>
+            <w:tcW w:w="2415" w:type="pct"/>
             <w:gridSpan w:val="20"/>
             <w:tcBorders>
               <w:bottom w:val="single" w:sz="4" w:space="0" w:color="auto"/>
@@ -6744,7 +6730,7 @@
         </w:tc>
         <w:tc>
           <w:tcPr>
-            <w:tcW w:w="198" w:type="pct"/>
+            <w:tcW w:w="197" w:type="pct"/>
             <w:tcBorders>
               <w:bottom w:val="single" w:sz="4" w:space="0" w:color="auto"/>
             </w:tcBorders>
@@ -6759,7 +6745,7 @@
         </w:tc>
         <w:tc>
           <w:tcPr>
-            <w:tcW w:w="212" w:type="pct"/>
+            <w:tcW w:w="211" w:type="pct"/>
             <w:tcBorders>
               <w:bottom w:val="single" w:sz="4" w:space="0" w:color="auto"/>
             </w:tcBorders>
@@ -6773,7 +6759,7 @@
         </w:tc>
         <w:tc>
           <w:tcPr>
-            <w:tcW w:w="225" w:type="pct"/>
+            <w:tcW w:w="224" w:type="pct"/>
             <w:tcBorders>
               <w:bottom w:val="single" w:sz="4" w:space="0" w:color="auto"/>
             </w:tcBorders>
@@ -6796,7 +6782,7 @@
         </w:tc>
         <w:tc>
           <w:tcPr>
-            <w:tcW w:w="185" w:type="pct"/>
+            <w:tcW w:w="170" w:type="pct"/>
             <w:tcBorders>
               <w:bottom w:val="single" w:sz="4" w:space="0" w:color="auto"/>
             </w:tcBorders>
@@ -7199,6 +7185,99 @@
               </w:rPr>
               <w:t>занятия (час.)</w:t>
             </w:r>
+          </w:p>
+        </w:tc>
+      </w:tr>
+      <w:tr>
+        <w:trPr>
+          <w:cantSplit/>
+          <w:trHeight w:val="1134"/>
+          <w:jc w:val="center"/>
+        </w:trPr>
+        <w:tc>
+          <w:tcPr>
+            <w:tcW w:w="1088" w:type="dxa"/>
+            <w:tcBorders>
+              <w:top w:val="single" w:sz="8" w:space="0" w:color="000000"/>
+              <w:left w:val="single" w:sz="8" w:space="0" w:color="000000"/>
+              <w:bottom w:val="single" w:sz="8" w:space="0" w:color="000000"/>
+            </w:tcBorders>
+            <w:shd w:val="clear" w:color="auto" w:fill="auto"/>
+            <w:vAlign w:val="center"/>
+          </w:tcPr>
+          <w:p>
+            <w:pPr>
+              <w:jc w:val="center"/>
+              <w:rPr>
+                <w:b/>
+                <w:bCs/>
+              </w:rPr>
+            </w:pPr>
+          </w:p>
+        </w:tc>
+        <w:tc>
+          <w:tcPr>
+            <w:tcW w:w="1263" w:type="dxa"/>
+            <w:tcBorders>
+              <w:top w:val="single" w:sz="8" w:space="0" w:color="000000"/>
+              <w:left w:val="single" w:sz="4" w:space="0" w:color="000000"/>
+              <w:bottom w:val="single" w:sz="8" w:space="0" w:color="000000"/>
+            </w:tcBorders>
+            <w:shd w:val="clear" w:color="auto" w:fill="auto"/>
+            <w:vAlign w:val="center"/>
+          </w:tcPr>
+          <w:p>
+            <w:pPr>
+              <w:jc w:val="center"/>
+              <w:rPr>
+                <w:b/>
+                <w:bCs/>
+              </w:rPr>
+            </w:pPr>
+          </w:p>
+        </w:tc>
+        <w:tc>
+          <w:tcPr>
+            <w:tcW w:w="5304" w:type="dxa"/>
+            <w:tcBorders>
+              <w:top w:val="single" w:sz="8" w:space="0" w:color="000000"/>
+              <w:left w:val="single" w:sz="4" w:space="0" w:color="000000"/>
+              <w:bottom w:val="single" w:sz="8" w:space="0" w:color="000000"/>
+            </w:tcBorders>
+            <w:shd w:val="clear" w:color="auto" w:fill="auto"/>
+            <w:vAlign w:val="center"/>
+          </w:tcPr>
+          <w:p>
+            <w:pPr>
+              <w:jc w:val="center"/>
+              <w:rPr>
+                <w:b/>
+                <w:bCs/>
+              </w:rPr>
+            </w:pPr>
+          </w:p>
+        </w:tc>
+        <w:tc>
+          <w:tcPr>
+            <w:tcW w:w="1833" w:type="dxa"/>
+            <w:gridSpan w:val="2"/>
+            <w:tcBorders>
+              <w:top w:val="single" w:sz="8" w:space="0" w:color="000000"/>
+              <w:left w:val="single" w:sz="4" w:space="0" w:color="000000"/>
+              <w:bottom w:val="single" w:sz="8" w:space="0" w:color="000000"/>
+              <w:right w:val="single" w:sz="8" w:space="0" w:color="000000"/>
+            </w:tcBorders>
+            <w:shd w:val="clear" w:color="auto" w:fill="auto"/>
+            <w:vAlign w:val="center"/>
+          </w:tcPr>
+          <w:p>
+            <w:pPr>
+              <w:jc w:val="center"/>
+              <w:rPr>
+                <w:b/>
+                <w:bCs/>
+              </w:rPr>
+            </w:pPr>
           </w:p>
         </w:tc>
       </w:tr>
@@ -8474,356 +8553,6 @@
           </w:p>
         </w:tc>
       </w:tr>
-      <w:tr>
-        <w:trPr>
-          <w:gridAfter w:val="1"/>
-          <w:wAfter w:w="6" w:type="dxa"/>
-          <w:trHeight w:val="147"/>
-        </w:trPr>
-        <w:tc>
-          <w:tcPr>
-            <w:tcW w:w="2994" w:type="dxa"/>
-            <w:tcBorders>
-              <w:top w:val="single" w:sz="4" w:space="0" w:color="000000"/>
-              <w:left w:val="single" w:sz="4" w:space="0" w:color="000000"/>
-              <w:bottom w:val="single" w:sz="4" w:space="0" w:color="000000"/>
-            </w:tcBorders>
-            <w:shd w:val="clear" w:color="auto" w:fill="auto"/>
-            <w:vAlign w:val="center"/>
-          </w:tcPr>
-          <w:p>
-            <w:pPr>
-              <w:rPr>
-                <w:spacing w:val="-5"/>
-                <w:sz w:val="20"/>
-                <w:szCs w:val="20"/>
-                <w:highlight w:val="yellow"/>
-              </w:rPr>
-            </w:pPr>
-          </w:p>
-        </w:tc>
-        <w:tc>
-          <w:tcPr>
-            <w:tcW w:w="568" w:type="dxa"/>
-            <w:tcBorders>
-              <w:top w:val="single" w:sz="4" w:space="0" w:color="000000"/>
-              <w:left w:val="single" w:sz="4" w:space="0" w:color="000000"/>
-              <w:bottom w:val="single" w:sz="4" w:space="0" w:color="000000"/>
-            </w:tcBorders>
-            <w:shd w:val="clear" w:color="auto" w:fill="auto"/>
-            <w:vAlign w:val="center"/>
-          </w:tcPr>
-          <w:p>
-            <w:pPr>
-              <w:tabs>
-                <w:tab w:val="left" w:pos="360"/>
-                <w:tab w:val="left" w:pos="386"/>
-              </w:tabs>
-              <w:snapToGrid w:val="0"/>
-              <w:jc w:val="center"/>
-              <w:rPr>
-                <w:sz w:val="22"/>
-                <w:szCs w:val="22"/>
-              </w:rPr>
-            </w:pPr>
-          </w:p>
-        </w:tc>
-        <w:tc>
-          <w:tcPr>
-            <w:tcW w:w="568" w:type="dxa"/>
-            <w:tcBorders>
-              <w:top w:val="single" w:sz="4" w:space="0" w:color="000000"/>
-              <w:left w:val="single" w:sz="4" w:space="0" w:color="000000"/>
-              <w:bottom w:val="single" w:sz="4" w:space="0" w:color="000000"/>
-            </w:tcBorders>
-            <w:shd w:val="clear" w:color="auto" w:fill="auto"/>
-            <w:vAlign w:val="center"/>
-          </w:tcPr>
-          <w:p>
-            <w:pPr>
-              <w:tabs>
-                <w:tab w:val="left" w:pos="247"/>
-                <w:tab w:val="left" w:pos="360"/>
-              </w:tabs>
-              <w:snapToGrid w:val="0"/>
-              <w:ind w:left="-37"/>
-              <w:jc w:val="center"/>
-              <w:rPr>
-                <w:sz w:val="22"/>
-                <w:szCs w:val="22"/>
-              </w:rPr>
-            </w:pPr>
-          </w:p>
-        </w:tc>
-        <w:tc>
-          <w:tcPr>
-            <w:tcW w:w="568" w:type="dxa"/>
-            <w:tcBorders>
-              <w:top w:val="single" w:sz="4" w:space="0" w:color="000000"/>
-              <w:left w:val="single" w:sz="4" w:space="0" w:color="000000"/>
-              <w:bottom w:val="single" w:sz="4" w:space="0" w:color="000000"/>
-            </w:tcBorders>
-            <w:shd w:val="clear" w:color="auto" w:fill="auto"/>
-            <w:vAlign w:val="center"/>
-          </w:tcPr>
-          <w:p>
-            <w:pPr>
-              <w:tabs>
-                <w:tab w:val="left" w:pos="317"/>
-                <w:tab w:val="left" w:pos="360"/>
-              </w:tabs>
-              <w:snapToGrid w:val="0"/>
-              <w:ind w:left="33"/>
-              <w:jc w:val="center"/>
-              <w:rPr>
-                <w:sz w:val="22"/>
-                <w:szCs w:val="22"/>
-              </w:rPr>
-            </w:pPr>
-          </w:p>
-        </w:tc>
-        <w:tc>
-          <w:tcPr>
-            <w:tcW w:w="568" w:type="dxa"/>
-            <w:tcBorders>
-              <w:top w:val="single" w:sz="4" w:space="0" w:color="000000"/>
-              <w:left w:val="single" w:sz="4" w:space="0" w:color="000000"/>
-              <w:bottom w:val="single" w:sz="4" w:space="0" w:color="000000"/>
-            </w:tcBorders>
-            <w:shd w:val="clear" w:color="auto" w:fill="auto"/>
-            <w:vAlign w:val="center"/>
-          </w:tcPr>
-          <w:p>
-            <w:pPr>
-              <w:tabs>
-                <w:tab w:val="left" w:pos="178"/>
-                <w:tab w:val="left" w:pos="360"/>
-              </w:tabs>
-              <w:snapToGrid w:val="0"/>
-              <w:ind w:left="36"/>
-              <w:jc w:val="center"/>
-              <w:rPr>
-                <w:sz w:val="22"/>
-                <w:szCs w:val="22"/>
-                <w:lang w:val="en-US"/>
-              </w:rPr>
-            </w:pPr>
-          </w:p>
-        </w:tc>
-        <w:tc>
-          <w:tcPr>
-            <w:tcW w:w="567" w:type="dxa"/>
-            <w:tcBorders>
-              <w:top w:val="single" w:sz="4" w:space="0" w:color="000000"/>
-              <w:left w:val="single" w:sz="4" w:space="0" w:color="000000"/>
-              <w:bottom w:val="single" w:sz="4" w:space="0" w:color="000000"/>
-            </w:tcBorders>
-            <w:shd w:val="clear" w:color="auto" w:fill="auto"/>
-            <w:vAlign w:val="center"/>
-          </w:tcPr>
-          <w:p>
-            <w:pPr>
-              <w:tabs>
-                <w:tab w:val="left" w:pos="178"/>
-                <w:tab w:val="left" w:pos="360"/>
-              </w:tabs>
-              <w:snapToGrid w:val="0"/>
-              <w:ind w:left="36"/>
-              <w:jc w:val="center"/>
-              <w:rPr>
-                <w:sz w:val="22"/>
-                <w:szCs w:val="22"/>
-              </w:rPr>
-            </w:pPr>
-          </w:p>
-        </w:tc>
-        <w:tc>
-          <w:tcPr>
-            <w:tcW w:w="571" w:type="dxa"/>
-            <w:tcBorders>
-              <w:top w:val="single" w:sz="4" w:space="0" w:color="000000"/>
-              <w:left w:val="single" w:sz="4" w:space="0" w:color="000000"/>
-              <w:bottom w:val="single" w:sz="4" w:space="0" w:color="000000"/>
-            </w:tcBorders>
-            <w:shd w:val="clear" w:color="auto" w:fill="auto"/>
-            <w:vAlign w:val="center"/>
-          </w:tcPr>
-          <w:p>
-            <w:pPr>
-              <w:tabs>
-                <w:tab w:val="left" w:pos="35"/>
-                <w:tab w:val="left" w:pos="360"/>
-              </w:tabs>
-              <w:snapToGrid w:val="0"/>
-              <w:jc w:val="center"/>
-              <w:rPr>
-                <w:sz w:val="22"/>
-                <w:szCs w:val="22"/>
-              </w:rPr>
-            </w:pPr>
-          </w:p>
-        </w:tc>
-        <w:tc>
-          <w:tcPr>
-            <w:tcW w:w="567" w:type="dxa"/>
-            <w:tcBorders>
-              <w:top w:val="single" w:sz="4" w:space="0" w:color="000000"/>
-              <w:left w:val="single" w:sz="4" w:space="0" w:color="000000"/>
-              <w:bottom w:val="single" w:sz="4" w:space="0" w:color="000000"/>
-            </w:tcBorders>
-            <w:shd w:val="clear" w:color="auto" w:fill="auto"/>
-            <w:vAlign w:val="center"/>
-          </w:tcPr>
-          <w:p>
-            <w:pPr>
-              <w:tabs>
-                <w:tab w:val="left" w:pos="360"/>
-                <w:tab w:val="left" w:pos="459"/>
-              </w:tabs>
-              <w:snapToGrid w:val="0"/>
-              <w:ind w:left="33"/>
-              <w:jc w:val="center"/>
-              <w:rPr>
-                <w:sz w:val="22"/>
-                <w:szCs w:val="22"/>
-                <w:lang w:val="en-US"/>
-              </w:rPr>
-            </w:pPr>
-          </w:p>
-        </w:tc>
-        <w:tc>
-          <w:tcPr>
-            <w:tcW w:w="567" w:type="dxa"/>
-            <w:tcBorders>
-              <w:top w:val="single" w:sz="4" w:space="0" w:color="000000"/>
-              <w:left w:val="single" w:sz="4" w:space="0" w:color="000000"/>
-              <w:bottom w:val="single" w:sz="4" w:space="0" w:color="000000"/>
-            </w:tcBorders>
-            <w:shd w:val="clear" w:color="auto" w:fill="auto"/>
-            <w:vAlign w:val="center"/>
-          </w:tcPr>
-          <w:p>
-            <w:pPr>
-              <w:tabs>
-                <w:tab w:val="left" w:pos="176"/>
-                <w:tab w:val="left" w:pos="360"/>
-              </w:tabs>
-              <w:snapToGrid w:val="0"/>
-              <w:jc w:val="center"/>
-              <w:rPr>
-                <w:sz w:val="22"/>
-                <w:szCs w:val="22"/>
-              </w:rPr>
-            </w:pPr>
-          </w:p>
-        </w:tc>
-        <w:tc>
-          <w:tcPr>
-            <w:tcW w:w="567" w:type="dxa"/>
-            <w:tcBorders>
-              <w:top w:val="single" w:sz="4" w:space="0" w:color="000000"/>
-              <w:left w:val="single" w:sz="4" w:space="0" w:color="000000"/>
-              <w:bottom w:val="single" w:sz="4" w:space="0" w:color="000000"/>
-            </w:tcBorders>
-            <w:shd w:val="clear" w:color="auto" w:fill="auto"/>
-            <w:vAlign w:val="center"/>
-          </w:tcPr>
-          <w:p>
-            <w:pPr>
-              <w:tabs>
-                <w:tab w:val="left" w:pos="176"/>
-                <w:tab w:val="left" w:pos="360"/>
-              </w:tabs>
-              <w:snapToGrid w:val="0"/>
-              <w:jc w:val="center"/>
-              <w:rPr>
-                <w:sz w:val="22"/>
-                <w:szCs w:val="22"/>
-              </w:rPr>
-            </w:pPr>
-          </w:p>
-        </w:tc>
-        <w:tc>
-          <w:tcPr>
-            <w:tcW w:w="568" w:type="dxa"/>
-            <w:tcBorders>
-              <w:top w:val="single" w:sz="4" w:space="0" w:color="000000"/>
-              <w:left w:val="single" w:sz="4" w:space="0" w:color="000000"/>
-              <w:bottom w:val="single" w:sz="4" w:space="0" w:color="000000"/>
-            </w:tcBorders>
-            <w:shd w:val="clear" w:color="auto" w:fill="auto"/>
-            <w:vAlign w:val="center"/>
-          </w:tcPr>
-          <w:p>
-            <w:pPr>
-              <w:tabs>
-                <w:tab w:val="left" w:pos="176"/>
-                <w:tab w:val="left" w:pos="360"/>
-              </w:tabs>
-              <w:snapToGrid w:val="0"/>
-              <w:ind w:left="34"/>
-              <w:jc w:val="center"/>
-              <w:rPr>
-                <w:sz w:val="22"/>
-                <w:szCs w:val="22"/>
-              </w:rPr>
-            </w:pPr>
-          </w:p>
-        </w:tc>
-        <w:tc>
-          <w:tcPr>
-            <w:tcW w:w="567" w:type="dxa"/>
-            <w:tcBorders>
-              <w:top w:val="single" w:sz="4" w:space="0" w:color="000000"/>
-              <w:left w:val="single" w:sz="4" w:space="0" w:color="000000"/>
-              <w:bottom w:val="single" w:sz="4" w:space="0" w:color="000000"/>
-            </w:tcBorders>
-            <w:shd w:val="clear" w:color="auto" w:fill="auto"/>
-            <w:vAlign w:val="center"/>
-          </w:tcPr>
-          <w:p>
-            <w:pPr>
-              <w:tabs>
-                <w:tab w:val="left" w:pos="360"/>
-              </w:tabs>
-              <w:snapToGrid w:val="0"/>
-              <w:ind w:left="33"/>
-              <w:jc w:val="center"/>
-              <w:rPr>
-                <w:sz w:val="22"/>
-                <w:szCs w:val="22"/>
-              </w:rPr>
-            </w:pPr>
-          </w:p>
-        </w:tc>
-        <w:tc>
-          <w:tcPr>
-            <w:tcW w:w="580" w:type="dxa"/>
-            <w:tcBorders>
-              <w:top w:val="single" w:sz="4" w:space="0" w:color="000000"/>
-              <w:left w:val="single" w:sz="4" w:space="0" w:color="000000"/>
-              <w:bottom w:val="single" w:sz="4" w:space="0" w:color="000000"/>
-              <w:right w:val="single" w:sz="4" w:space="0" w:color="000000"/>
-            </w:tcBorders>
-            <w:shd w:val="clear" w:color="auto" w:fill="auto"/>
-            <w:vAlign w:val="center"/>
-          </w:tcPr>
-          <w:p>
-            <w:pPr>
-              <w:tabs>
-                <w:tab w:val="left" w:pos="360"/>
-              </w:tabs>
-              <w:snapToGrid w:val="0"/>
-              <w:ind w:left="33"/>
-              <w:jc w:val="center"/>
-              <w:rPr>
-                <w:sz w:val="22"/>
-                <w:szCs w:val="22"/>
-              </w:rPr>
-            </w:pPr>
-          </w:p>
-        </w:tc>
-      </w:tr>
     </w:tbl>
     <w:p>
       <w:pPr>
@@ -8836,6 +8565,8 @@
           <w:lang w:val="ru-RU"/>
         </w:rPr>
       </w:pPr>
+      <w:bookmarkStart w:id="0" w:name="_GoBack"/>
+      <w:bookmarkEnd w:id="0"/>
     </w:p>
     <w:p>
       <w:pPr>

</xml_diff>

<commit_message>
Multi-item week support Added antidictionary Switched topic retrieval
</commit_message>
<xml_diff>
--- a/CourseProgram/disc_template.docx
+++ b/CourseProgram/disc_template.docx
@@ -8188,7 +8188,16 @@
                 <w:sz w:val="22"/>
                 <w:szCs w:val="22"/>
               </w:rPr>
-              <w:t>Проектная работа</w:t>
+              <w:t>Проектная рабо</w:t>
+            </w:r>
+            <w:bookmarkStart w:id="0" w:name="_GoBack"/>
+            <w:bookmarkEnd w:id="0"/>
+            <w:r>
+              <w:rPr>
+                <w:sz w:val="22"/>
+                <w:szCs w:val="22"/>
+              </w:rPr>
+              <w:t>та</w:t>
             </w:r>
           </w:p>
         </w:tc>
@@ -8553,6 +8562,356 @@
           </w:p>
         </w:tc>
       </w:tr>
+      <w:tr>
+        <w:trPr>
+          <w:gridAfter w:val="1"/>
+          <w:wAfter w:w="6" w:type="dxa"/>
+          <w:trHeight w:val="147"/>
+        </w:trPr>
+        <w:tc>
+          <w:tcPr>
+            <w:tcW w:w="2994" w:type="dxa"/>
+            <w:tcBorders>
+              <w:top w:val="single" w:sz="4" w:space="0" w:color="000000"/>
+              <w:left w:val="single" w:sz="4" w:space="0" w:color="000000"/>
+              <w:bottom w:val="single" w:sz="4" w:space="0" w:color="000000"/>
+            </w:tcBorders>
+            <w:shd w:val="clear" w:color="auto" w:fill="auto"/>
+            <w:vAlign w:val="center"/>
+          </w:tcPr>
+          <w:p>
+            <w:pPr>
+              <w:rPr>
+                <w:spacing w:val="-5"/>
+                <w:sz w:val="20"/>
+                <w:szCs w:val="20"/>
+                <w:highlight w:val="yellow"/>
+              </w:rPr>
+            </w:pPr>
+          </w:p>
+        </w:tc>
+        <w:tc>
+          <w:tcPr>
+            <w:tcW w:w="568" w:type="dxa"/>
+            <w:tcBorders>
+              <w:top w:val="single" w:sz="4" w:space="0" w:color="000000"/>
+              <w:left w:val="single" w:sz="4" w:space="0" w:color="000000"/>
+              <w:bottom w:val="single" w:sz="4" w:space="0" w:color="000000"/>
+            </w:tcBorders>
+            <w:shd w:val="clear" w:color="auto" w:fill="auto"/>
+            <w:vAlign w:val="center"/>
+          </w:tcPr>
+          <w:p>
+            <w:pPr>
+              <w:tabs>
+                <w:tab w:val="left" w:pos="360"/>
+                <w:tab w:val="left" w:pos="386"/>
+              </w:tabs>
+              <w:snapToGrid w:val="0"/>
+              <w:jc w:val="center"/>
+              <w:rPr>
+                <w:sz w:val="22"/>
+                <w:szCs w:val="22"/>
+              </w:rPr>
+            </w:pPr>
+          </w:p>
+        </w:tc>
+        <w:tc>
+          <w:tcPr>
+            <w:tcW w:w="568" w:type="dxa"/>
+            <w:tcBorders>
+              <w:top w:val="single" w:sz="4" w:space="0" w:color="000000"/>
+              <w:left w:val="single" w:sz="4" w:space="0" w:color="000000"/>
+              <w:bottom w:val="single" w:sz="4" w:space="0" w:color="000000"/>
+            </w:tcBorders>
+            <w:shd w:val="clear" w:color="auto" w:fill="auto"/>
+            <w:vAlign w:val="center"/>
+          </w:tcPr>
+          <w:p>
+            <w:pPr>
+              <w:tabs>
+                <w:tab w:val="left" w:pos="247"/>
+                <w:tab w:val="left" w:pos="360"/>
+              </w:tabs>
+              <w:snapToGrid w:val="0"/>
+              <w:ind w:left="-37"/>
+              <w:jc w:val="center"/>
+              <w:rPr>
+                <w:sz w:val="22"/>
+                <w:szCs w:val="22"/>
+              </w:rPr>
+            </w:pPr>
+          </w:p>
+        </w:tc>
+        <w:tc>
+          <w:tcPr>
+            <w:tcW w:w="568" w:type="dxa"/>
+            <w:tcBorders>
+              <w:top w:val="single" w:sz="4" w:space="0" w:color="000000"/>
+              <w:left w:val="single" w:sz="4" w:space="0" w:color="000000"/>
+              <w:bottom w:val="single" w:sz="4" w:space="0" w:color="000000"/>
+            </w:tcBorders>
+            <w:shd w:val="clear" w:color="auto" w:fill="auto"/>
+            <w:vAlign w:val="center"/>
+          </w:tcPr>
+          <w:p>
+            <w:pPr>
+              <w:tabs>
+                <w:tab w:val="left" w:pos="317"/>
+                <w:tab w:val="left" w:pos="360"/>
+              </w:tabs>
+              <w:snapToGrid w:val="0"/>
+              <w:ind w:left="33"/>
+              <w:jc w:val="center"/>
+              <w:rPr>
+                <w:sz w:val="22"/>
+                <w:szCs w:val="22"/>
+              </w:rPr>
+            </w:pPr>
+          </w:p>
+        </w:tc>
+        <w:tc>
+          <w:tcPr>
+            <w:tcW w:w="568" w:type="dxa"/>
+            <w:tcBorders>
+              <w:top w:val="single" w:sz="4" w:space="0" w:color="000000"/>
+              <w:left w:val="single" w:sz="4" w:space="0" w:color="000000"/>
+              <w:bottom w:val="single" w:sz="4" w:space="0" w:color="000000"/>
+            </w:tcBorders>
+            <w:shd w:val="clear" w:color="auto" w:fill="auto"/>
+            <w:vAlign w:val="center"/>
+          </w:tcPr>
+          <w:p>
+            <w:pPr>
+              <w:tabs>
+                <w:tab w:val="left" w:pos="178"/>
+                <w:tab w:val="left" w:pos="360"/>
+              </w:tabs>
+              <w:snapToGrid w:val="0"/>
+              <w:ind w:left="36"/>
+              <w:jc w:val="center"/>
+              <w:rPr>
+                <w:sz w:val="22"/>
+                <w:szCs w:val="22"/>
+                <w:lang w:val="en-US"/>
+              </w:rPr>
+            </w:pPr>
+          </w:p>
+        </w:tc>
+        <w:tc>
+          <w:tcPr>
+            <w:tcW w:w="567" w:type="dxa"/>
+            <w:tcBorders>
+              <w:top w:val="single" w:sz="4" w:space="0" w:color="000000"/>
+              <w:left w:val="single" w:sz="4" w:space="0" w:color="000000"/>
+              <w:bottom w:val="single" w:sz="4" w:space="0" w:color="000000"/>
+            </w:tcBorders>
+            <w:shd w:val="clear" w:color="auto" w:fill="auto"/>
+            <w:vAlign w:val="center"/>
+          </w:tcPr>
+          <w:p>
+            <w:pPr>
+              <w:tabs>
+                <w:tab w:val="left" w:pos="178"/>
+                <w:tab w:val="left" w:pos="360"/>
+              </w:tabs>
+              <w:snapToGrid w:val="0"/>
+              <w:ind w:left="36"/>
+              <w:jc w:val="center"/>
+              <w:rPr>
+                <w:sz w:val="22"/>
+                <w:szCs w:val="22"/>
+              </w:rPr>
+            </w:pPr>
+          </w:p>
+        </w:tc>
+        <w:tc>
+          <w:tcPr>
+            <w:tcW w:w="571" w:type="dxa"/>
+            <w:tcBorders>
+              <w:top w:val="single" w:sz="4" w:space="0" w:color="000000"/>
+              <w:left w:val="single" w:sz="4" w:space="0" w:color="000000"/>
+              <w:bottom w:val="single" w:sz="4" w:space="0" w:color="000000"/>
+            </w:tcBorders>
+            <w:shd w:val="clear" w:color="auto" w:fill="auto"/>
+            <w:vAlign w:val="center"/>
+          </w:tcPr>
+          <w:p>
+            <w:pPr>
+              <w:tabs>
+                <w:tab w:val="left" w:pos="35"/>
+                <w:tab w:val="left" w:pos="360"/>
+              </w:tabs>
+              <w:snapToGrid w:val="0"/>
+              <w:jc w:val="center"/>
+              <w:rPr>
+                <w:sz w:val="22"/>
+                <w:szCs w:val="22"/>
+              </w:rPr>
+            </w:pPr>
+          </w:p>
+        </w:tc>
+        <w:tc>
+          <w:tcPr>
+            <w:tcW w:w="567" w:type="dxa"/>
+            <w:tcBorders>
+              <w:top w:val="single" w:sz="4" w:space="0" w:color="000000"/>
+              <w:left w:val="single" w:sz="4" w:space="0" w:color="000000"/>
+              <w:bottom w:val="single" w:sz="4" w:space="0" w:color="000000"/>
+            </w:tcBorders>
+            <w:shd w:val="clear" w:color="auto" w:fill="auto"/>
+            <w:vAlign w:val="center"/>
+          </w:tcPr>
+          <w:p>
+            <w:pPr>
+              <w:tabs>
+                <w:tab w:val="left" w:pos="360"/>
+                <w:tab w:val="left" w:pos="459"/>
+              </w:tabs>
+              <w:snapToGrid w:val="0"/>
+              <w:ind w:left="33"/>
+              <w:jc w:val="center"/>
+              <w:rPr>
+                <w:sz w:val="22"/>
+                <w:szCs w:val="22"/>
+                <w:lang w:val="en-US"/>
+              </w:rPr>
+            </w:pPr>
+          </w:p>
+        </w:tc>
+        <w:tc>
+          <w:tcPr>
+            <w:tcW w:w="567" w:type="dxa"/>
+            <w:tcBorders>
+              <w:top w:val="single" w:sz="4" w:space="0" w:color="000000"/>
+              <w:left w:val="single" w:sz="4" w:space="0" w:color="000000"/>
+              <w:bottom w:val="single" w:sz="4" w:space="0" w:color="000000"/>
+            </w:tcBorders>
+            <w:shd w:val="clear" w:color="auto" w:fill="auto"/>
+            <w:vAlign w:val="center"/>
+          </w:tcPr>
+          <w:p>
+            <w:pPr>
+              <w:tabs>
+                <w:tab w:val="left" w:pos="176"/>
+                <w:tab w:val="left" w:pos="360"/>
+              </w:tabs>
+              <w:snapToGrid w:val="0"/>
+              <w:jc w:val="center"/>
+              <w:rPr>
+                <w:sz w:val="22"/>
+                <w:szCs w:val="22"/>
+              </w:rPr>
+            </w:pPr>
+          </w:p>
+        </w:tc>
+        <w:tc>
+          <w:tcPr>
+            <w:tcW w:w="567" w:type="dxa"/>
+            <w:tcBorders>
+              <w:top w:val="single" w:sz="4" w:space="0" w:color="000000"/>
+              <w:left w:val="single" w:sz="4" w:space="0" w:color="000000"/>
+              <w:bottom w:val="single" w:sz="4" w:space="0" w:color="000000"/>
+            </w:tcBorders>
+            <w:shd w:val="clear" w:color="auto" w:fill="auto"/>
+            <w:vAlign w:val="center"/>
+          </w:tcPr>
+          <w:p>
+            <w:pPr>
+              <w:tabs>
+                <w:tab w:val="left" w:pos="176"/>
+                <w:tab w:val="left" w:pos="360"/>
+              </w:tabs>
+              <w:snapToGrid w:val="0"/>
+              <w:jc w:val="center"/>
+              <w:rPr>
+                <w:sz w:val="22"/>
+                <w:szCs w:val="22"/>
+              </w:rPr>
+            </w:pPr>
+          </w:p>
+        </w:tc>
+        <w:tc>
+          <w:tcPr>
+            <w:tcW w:w="568" w:type="dxa"/>
+            <w:tcBorders>
+              <w:top w:val="single" w:sz="4" w:space="0" w:color="000000"/>
+              <w:left w:val="single" w:sz="4" w:space="0" w:color="000000"/>
+              <w:bottom w:val="single" w:sz="4" w:space="0" w:color="000000"/>
+            </w:tcBorders>
+            <w:shd w:val="clear" w:color="auto" w:fill="auto"/>
+            <w:vAlign w:val="center"/>
+          </w:tcPr>
+          <w:p>
+            <w:pPr>
+              <w:tabs>
+                <w:tab w:val="left" w:pos="176"/>
+                <w:tab w:val="left" w:pos="360"/>
+              </w:tabs>
+              <w:snapToGrid w:val="0"/>
+              <w:ind w:left="34"/>
+              <w:jc w:val="center"/>
+              <w:rPr>
+                <w:sz w:val="22"/>
+                <w:szCs w:val="22"/>
+              </w:rPr>
+            </w:pPr>
+          </w:p>
+        </w:tc>
+        <w:tc>
+          <w:tcPr>
+            <w:tcW w:w="567" w:type="dxa"/>
+            <w:tcBorders>
+              <w:top w:val="single" w:sz="4" w:space="0" w:color="000000"/>
+              <w:left w:val="single" w:sz="4" w:space="0" w:color="000000"/>
+              <w:bottom w:val="single" w:sz="4" w:space="0" w:color="000000"/>
+            </w:tcBorders>
+            <w:shd w:val="clear" w:color="auto" w:fill="auto"/>
+            <w:vAlign w:val="center"/>
+          </w:tcPr>
+          <w:p>
+            <w:pPr>
+              <w:tabs>
+                <w:tab w:val="left" w:pos="360"/>
+              </w:tabs>
+              <w:snapToGrid w:val="0"/>
+              <w:ind w:left="33"/>
+              <w:jc w:val="center"/>
+              <w:rPr>
+                <w:sz w:val="22"/>
+                <w:szCs w:val="22"/>
+              </w:rPr>
+            </w:pPr>
+          </w:p>
+        </w:tc>
+        <w:tc>
+          <w:tcPr>
+            <w:tcW w:w="580" w:type="dxa"/>
+            <w:tcBorders>
+              <w:top w:val="single" w:sz="4" w:space="0" w:color="000000"/>
+              <w:left w:val="single" w:sz="4" w:space="0" w:color="000000"/>
+              <w:bottom w:val="single" w:sz="4" w:space="0" w:color="000000"/>
+              <w:right w:val="single" w:sz="4" w:space="0" w:color="000000"/>
+            </w:tcBorders>
+            <w:shd w:val="clear" w:color="auto" w:fill="auto"/>
+            <w:vAlign w:val="center"/>
+          </w:tcPr>
+          <w:p>
+            <w:pPr>
+              <w:tabs>
+                <w:tab w:val="left" w:pos="360"/>
+              </w:tabs>
+              <w:snapToGrid w:val="0"/>
+              <w:ind w:left="33"/>
+              <w:jc w:val="center"/>
+              <w:rPr>
+                <w:sz w:val="22"/>
+                <w:szCs w:val="22"/>
+              </w:rPr>
+            </w:pPr>
+          </w:p>
+        </w:tc>
+      </w:tr>
     </w:tbl>
     <w:p>
       <w:pPr>
@@ -8565,8 +8924,6 @@
           <w:lang w:val="ru-RU"/>
         </w:rPr>
       </w:pPr>
-      <w:bookmarkStart w:id="0" w:name="_GoBack"/>
-      <w:bookmarkEnd w:id="0"/>
     </w:p>
     <w:p>
       <w:pPr>

</xml_diff>